<commit_message>
Add first Bundle , and the commons others, but not activated yet
</commit_message>
<xml_diff>
--- a/LisezMoi/To create a project sf 2.docx
+++ b/LisezMoi/To create a project sf 2.docx
@@ -28,122 +28,44 @@
           <w:lang w:val="en-US"/>
         </w:rPr>
       </w:pPr>
-      <w:proofErr w:type="gramStart"/>
       <w:r>
         <w:rPr>
           <w:lang w:val="en-US"/>
         </w:rPr>
         <w:t>CLI :</w:t>
       </w:r>
-      <w:proofErr w:type="gramEnd"/>
-    </w:p>
-    <w:p>
-      <w:pPr>
-        <w:rPr>
-          <w:lang w:val="en-US"/>
-        </w:rPr>
-      </w:pPr>
-    </w:p>
-    <w:p>
-      <w:pPr>
-        <w:rPr>
-          <w:lang w:val="en-US"/>
-        </w:rPr>
-      </w:pPr>
-      <w:proofErr w:type="spellStart"/>
-      <w:proofErr w:type="gramStart"/>
-      <w:r>
-        <w:rPr>
-          <w:lang w:val="en-US"/>
-        </w:rPr>
-        <w:t>php</w:t>
-      </w:r>
-      <w:proofErr w:type="spellEnd"/>
-      <w:proofErr w:type="gramEnd"/>
-      <w:r>
-        <w:rPr>
-          <w:lang w:val="en-US"/>
-        </w:rPr>
-        <w:t xml:space="preserve"> -r "</w:t>
-      </w:r>
-      <w:proofErr w:type="spellStart"/>
-      <w:r>
-        <w:rPr>
-          <w:lang w:val="en-US"/>
-        </w:rPr>
-        <w:t>file_put_contents</w:t>
-      </w:r>
-      <w:proofErr w:type="spellEnd"/>
-      <w:r>
-        <w:rPr>
-          <w:lang w:val="en-US"/>
-        </w:rPr>
-        <w:t>('</w:t>
-      </w:r>
-      <w:proofErr w:type="spellStart"/>
-      <w:r>
-        <w:rPr>
-          <w:lang w:val="en-US"/>
-        </w:rPr>
-        <w:t>symfony</w:t>
-      </w:r>
-      <w:proofErr w:type="spellEnd"/>
-      <w:r>
-        <w:rPr>
-          <w:lang w:val="en-US"/>
-        </w:rPr>
-        <w:t xml:space="preserve">', </w:t>
-      </w:r>
-      <w:proofErr w:type="spellStart"/>
-      <w:r>
-        <w:rPr>
-          <w:lang w:val="en-US"/>
-        </w:rPr>
-        <w:t>file_get_contents</w:t>
-      </w:r>
-      <w:proofErr w:type="spellEnd"/>
-      <w:r>
-        <w:rPr>
-          <w:lang w:val="en-US"/>
-        </w:rPr>
-        <w:t>('https://symfony.com/installer'));"</w:t>
-      </w:r>
-    </w:p>
-    <w:p>
-      <w:pPr>
-        <w:rPr>
-          <w:lang w:val="en-US"/>
-        </w:rPr>
-      </w:pPr>
-      <w:proofErr w:type="spellStart"/>
-      <w:proofErr w:type="gramStart"/>
-      <w:r>
-        <w:rPr>
-          <w:lang w:val="en-US"/>
-        </w:rPr>
-        <w:t>php</w:t>
-      </w:r>
-      <w:proofErr w:type="spellEnd"/>
-      <w:proofErr w:type="gramEnd"/>
-      <w:r>
-        <w:rPr>
-          <w:lang w:val="en-US"/>
-        </w:rPr>
-        <w:t xml:space="preserve"> </w:t>
-      </w:r>
-      <w:proofErr w:type="spellStart"/>
-      <w:r>
-        <w:rPr>
-          <w:lang w:val="en-US"/>
-        </w:rPr>
-        <w:t>symfony</w:t>
-      </w:r>
-      <w:proofErr w:type="spellEnd"/>
-      <w:r>
-        <w:rPr>
-          <w:lang w:val="en-US"/>
-        </w:rPr>
-        <w:t xml:space="preserve"> new tp1 2.8</w:t>
+    </w:p>
+    <w:p>
+      <w:pPr>
+        <w:rPr>
+          <w:lang w:val="en-US"/>
+        </w:rPr>
+      </w:pPr>
+    </w:p>
+    <w:p>
+      <w:pPr>
+        <w:rPr>
+          <w:lang w:val="en-US"/>
+        </w:rPr>
+      </w:pPr>
+      <w:r>
+        <w:rPr>
+          <w:lang w:val="en-US"/>
+        </w:rPr>
+        <w:t>php -r "file_put_contents('symfony', file_get_contents('https://symfony.com/installer'));"</w:t>
+      </w:r>
+    </w:p>
+    <w:p>
+      <w:pPr>
+        <w:rPr>
+          <w:lang w:val="en-US"/>
+        </w:rPr>
+      </w:pPr>
+      <w:r>
+        <w:rPr>
+          <w:lang w:val="en-US"/>
+        </w:rPr>
+        <w:t>php symfony new tp1 2.8</w:t>
       </w:r>
     </w:p>
     <w:p>
@@ -195,29 +117,7 @@
         <w:rPr>
           <w:lang w:val="en-US"/>
         </w:rPr>
-        <w:t xml:space="preserve"> </w:t>
-      </w:r>
-      <w:proofErr w:type="gramStart"/>
-      <w:r>
-        <w:rPr>
-          <w:lang w:val="en-US"/>
-        </w:rPr>
-        <w:t xml:space="preserve">OK  </w:t>
-      </w:r>
-      <w:proofErr w:type="spellStart"/>
-      <w:r>
-        <w:rPr>
-          <w:lang w:val="en-US"/>
-        </w:rPr>
-        <w:t>Symfony</w:t>
-      </w:r>
-      <w:proofErr w:type="spellEnd"/>
-      <w:proofErr w:type="gramEnd"/>
-      <w:r>
-        <w:rPr>
-          <w:lang w:val="en-US"/>
-        </w:rPr>
-        <w:t xml:space="preserve"> 2.8.38 was successfully installed. Now you can:</w:t>
+        <w:t xml:space="preserve"> OK  Symfony 2.8.38 was successfully installed. Now you can:</w:t>
       </w:r>
     </w:p>
     <w:p>
@@ -257,35 +157,7 @@
         <w:rPr>
           <w:lang w:val="en-US"/>
         </w:rPr>
-        <w:t xml:space="preserve">    * Configure your application in app/</w:t>
-      </w:r>
-      <w:proofErr w:type="spellStart"/>
-      <w:r>
-        <w:rPr>
-          <w:lang w:val="en-US"/>
-        </w:rPr>
-        <w:t>config</w:t>
-      </w:r>
-      <w:proofErr w:type="spellEnd"/>
-      <w:r>
-        <w:rPr>
-          <w:lang w:val="en-US"/>
-        </w:rPr>
-        <w:t>/</w:t>
-      </w:r>
-      <w:proofErr w:type="spellStart"/>
-      <w:r>
-        <w:rPr>
-          <w:lang w:val="en-US"/>
-        </w:rPr>
-        <w:t>parameters.yml</w:t>
-      </w:r>
-      <w:proofErr w:type="spellEnd"/>
-      <w:r>
-        <w:rPr>
-          <w:lang w:val="en-US"/>
-        </w:rPr>
-        <w:t xml:space="preserve"> file.</w:t>
+        <w:t xml:space="preserve">    * Configure your application in app/config/parameters.yml file.</w:t>
       </w:r>
     </w:p>
     <w:p>
@@ -318,43 +190,7 @@
         <w:rPr>
           <w:lang w:val="en-US"/>
         </w:rPr>
-        <w:t xml:space="preserve">        1. Execute the </w:t>
-      </w:r>
-      <w:proofErr w:type="spellStart"/>
-      <w:r>
-        <w:rPr>
-          <w:lang w:val="en-US"/>
-        </w:rPr>
-        <w:t>php</w:t>
-      </w:r>
-      <w:proofErr w:type="spellEnd"/>
-      <w:r>
-        <w:rPr>
-          <w:lang w:val="en-US"/>
-        </w:rPr>
-        <w:t xml:space="preserve"> app/console </w:t>
-      </w:r>
-      <w:proofErr w:type="spellStart"/>
-      <w:r>
-        <w:rPr>
-          <w:lang w:val="en-US"/>
-        </w:rPr>
-        <w:t>server</w:t>
-      </w:r>
-      <w:proofErr w:type="gramStart"/>
-      <w:r>
-        <w:rPr>
-          <w:lang w:val="en-US"/>
-        </w:rPr>
-        <w:t>:run</w:t>
-      </w:r>
-      <w:proofErr w:type="spellEnd"/>
-      <w:proofErr w:type="gramEnd"/>
-      <w:r>
-        <w:rPr>
-          <w:lang w:val="en-US"/>
-        </w:rPr>
-        <w:t xml:space="preserve"> command.</w:t>
+        <w:t xml:space="preserve">        1. Execute the php app/console server:run command.</w:t>
       </w:r>
     </w:p>
     <w:p>
@@ -396,21 +232,8 @@
       </w:r>
     </w:p>
     <w:p>
-      <w:proofErr w:type="gramStart"/>
-      <w:r>
-        <w:t>par</w:t>
-      </w:r>
-      <w:proofErr w:type="gramEnd"/>
-      <w:r>
-        <w:t xml:space="preserve"> la suite il faut vérifier la configuration </w:t>
-      </w:r>
-      <w:proofErr w:type="spellStart"/>
-      <w:r>
-        <w:t>recommendemment</w:t>
-      </w:r>
-      <w:proofErr w:type="spellEnd"/>
-      <w:r>
-        <w:t xml:space="preserve"> requise en tapant </w:t>
+      <w:r>
+        <w:t xml:space="preserve">par la suite il faut vérifier la configuration recommendemment requise en tapant </w:t>
       </w:r>
     </w:p>
     <w:p>
@@ -477,29 +300,7 @@
           <w:szCs w:val="21"/>
           <w:lang w:val="en-US" w:eastAsia="fr-FR"/>
         </w:rPr>
-        <w:t xml:space="preserve">Welcome to your new </w:t>
-      </w:r>
-      <w:proofErr w:type="spellStart"/>
-      <w:r>
-        <w:rPr>
-          <w:rFonts w:ascii="Verdana" w:eastAsia="Times New Roman" w:hAnsi="Verdana" w:cs="Times New Roman"/>
-          <w:color w:val="333333"/>
-          <w:sz w:val="21"/>
-          <w:szCs w:val="21"/>
-          <w:lang w:val="en-US" w:eastAsia="fr-FR"/>
-        </w:rPr>
-        <w:t>Symfony</w:t>
-      </w:r>
-      <w:proofErr w:type="spellEnd"/>
-      <w:r>
-        <w:rPr>
-          <w:rFonts w:ascii="Verdana" w:eastAsia="Times New Roman" w:hAnsi="Verdana" w:cs="Times New Roman"/>
-          <w:color w:val="333333"/>
-          <w:sz w:val="21"/>
-          <w:szCs w:val="21"/>
-          <w:lang w:val="en-US" w:eastAsia="fr-FR"/>
-        </w:rPr>
-        <w:t xml:space="preserve"> project.</w:t>
+        <w:t>Welcome to your new Symfony project.</w:t>
       </w:r>
     </w:p>
     <w:p>
@@ -534,48 +335,8 @@
           <w:szCs w:val="21"/>
           <w:lang w:val="en-US" w:eastAsia="fr-FR"/>
         </w:rPr>
-        <w:t>app/</w:t>
-      </w:r>
-      <w:proofErr w:type="spellStart"/>
-      <w:r>
-        <w:rPr>
-          <w:rFonts w:ascii="Verdana" w:eastAsia="Times New Roman" w:hAnsi="Verdana" w:cs="Times New Roman"/>
-          <w:b/>
-          <w:bCs/>
-          <w:color w:val="313131"/>
-          <w:sz w:val="21"/>
-          <w:szCs w:val="21"/>
-          <w:lang w:val="en-US" w:eastAsia="fr-FR"/>
-        </w:rPr>
-        <w:t>config</w:t>
-      </w:r>
-      <w:proofErr w:type="spellEnd"/>
-      <w:r>
-        <w:rPr>
-          <w:rFonts w:ascii="Verdana" w:eastAsia="Times New Roman" w:hAnsi="Verdana" w:cs="Times New Roman"/>
-          <w:b/>
-          <w:bCs/>
-          <w:color w:val="313131"/>
-          <w:sz w:val="21"/>
-          <w:szCs w:val="21"/>
-          <w:lang w:val="en-US" w:eastAsia="fr-FR"/>
-        </w:rPr>
-        <w:t>/</w:t>
-      </w:r>
-      <w:proofErr w:type="spellStart"/>
-      <w:r>
-        <w:rPr>
-          <w:rFonts w:ascii="Verdana" w:eastAsia="Times New Roman" w:hAnsi="Verdana" w:cs="Times New Roman"/>
-          <w:b/>
-          <w:bCs/>
-          <w:color w:val="313131"/>
-          <w:sz w:val="21"/>
-          <w:szCs w:val="21"/>
-          <w:lang w:val="en-US" w:eastAsia="fr-FR"/>
-        </w:rPr>
-        <w:t>parameters.yml</w:t>
-      </w:r>
-      <w:proofErr w:type="spellEnd"/>
+        <w:t>app/config/parameters.yml</w:t>
+      </w:r>
       <w:r>
         <w:rPr>
           <w:rFonts w:ascii="Verdana" w:eastAsia="Times New Roman" w:hAnsi="Verdana" w:cs="Times New Roman"/>
@@ -635,29 +396,7 @@
           <w:szCs w:val="21"/>
           <w:lang w:val="en-US" w:eastAsia="fr-FR"/>
         </w:rPr>
-        <w:t xml:space="preserve">To enhance your </w:t>
-      </w:r>
-      <w:proofErr w:type="spellStart"/>
-      <w:r>
-        <w:rPr>
-          <w:rFonts w:ascii="Verdana" w:eastAsia="Times New Roman" w:hAnsi="Verdana" w:cs="Times New Roman"/>
-          <w:color w:val="333333"/>
-          <w:sz w:val="21"/>
-          <w:szCs w:val="21"/>
-          <w:lang w:val="en-US" w:eastAsia="fr-FR"/>
-        </w:rPr>
-        <w:t>Symfony</w:t>
-      </w:r>
-      <w:proofErr w:type="spellEnd"/>
-      <w:r>
-        <w:rPr>
-          <w:rFonts w:ascii="Verdana" w:eastAsia="Times New Roman" w:hAnsi="Verdana" w:cs="Times New Roman"/>
-          <w:color w:val="333333"/>
-          <w:sz w:val="21"/>
-          <w:szCs w:val="21"/>
-          <w:lang w:val="en-US" w:eastAsia="fr-FR"/>
-        </w:rPr>
-        <w:t xml:space="preserve"> experience, it’s recommended that you fix the following:</w:t>
+        <w:t>To enhance your Symfony experience, it’s recommended that you fix the following:</w:t>
       </w:r>
     </w:p>
     <w:p>
@@ -677,7 +416,6 @@
           <w:lang w:val="en-US" w:eastAsia="fr-FR"/>
         </w:rPr>
       </w:pPr>
-      <w:proofErr w:type="spellStart"/>
       <w:r>
         <w:rPr>
           <w:rFonts w:ascii="Verdana" w:eastAsia="Times New Roman" w:hAnsi="Verdana" w:cs="Times New Roman"/>
@@ -686,18 +424,7 @@
           <w:szCs w:val="17"/>
           <w:lang w:val="en-US" w:eastAsia="fr-FR"/>
         </w:rPr>
-        <w:t>xdebug.max_nesting_level</w:t>
-      </w:r>
-      <w:proofErr w:type="spellEnd"/>
-      <w:r>
-        <w:rPr>
-          <w:rFonts w:ascii="Verdana" w:eastAsia="Times New Roman" w:hAnsi="Verdana" w:cs="Times New Roman"/>
-          <w:color w:val="333333"/>
-          <w:sz w:val="17"/>
-          <w:szCs w:val="17"/>
-          <w:lang w:val="en-US" w:eastAsia="fr-FR"/>
-        </w:rPr>
-        <w:t xml:space="preserve"> should be above 100 in php.ini</w:t>
+        <w:t>xdebug.max_nesting_level should be above 100 in php.ini</w:t>
       </w:r>
     </w:p>
     <w:p>
@@ -726,7 +453,6 @@
         <w:lastRenderedPageBreak/>
         <w:t>Set "</w:t>
       </w:r>
-      <w:proofErr w:type="spellStart"/>
       <w:r>
         <w:rPr>
           <w:rFonts w:ascii="Verdana" w:eastAsia="Times New Roman" w:hAnsi="Verdana" w:cs="Times New Roman"/>
@@ -739,7 +465,6 @@
         </w:rPr>
         <w:t>xdebug.max_nesting_level</w:t>
       </w:r>
-      <w:proofErr w:type="spellEnd"/>
       <w:r>
         <w:rPr>
           <w:rFonts w:ascii="Verdana" w:eastAsia="Times New Roman" w:hAnsi="Verdana" w:cs="Times New Roman"/>
@@ -800,33 +525,7 @@
           <w:szCs w:val="21"/>
           <w:lang w:val="en-US" w:eastAsia="fr-FR"/>
         </w:rPr>
-        <w:t xml:space="preserve"> to stop </w:t>
-      </w:r>
-      <w:proofErr w:type="spellStart"/>
-      <w:r>
-        <w:rPr>
-          <w:rFonts w:ascii="Verdana" w:eastAsia="Times New Roman" w:hAnsi="Verdana" w:cs="Times New Roman"/>
-          <w:i/>
-          <w:iCs/>
-          <w:color w:val="333333"/>
-          <w:sz w:val="21"/>
-          <w:szCs w:val="21"/>
-          <w:lang w:val="en-US" w:eastAsia="fr-FR"/>
-        </w:rPr>
-        <w:t>Xdebug's</w:t>
-      </w:r>
-      <w:proofErr w:type="spellEnd"/>
-      <w:r>
-        <w:rPr>
-          <w:rFonts w:ascii="Verdana" w:eastAsia="Times New Roman" w:hAnsi="Verdana" w:cs="Times New Roman"/>
-          <w:i/>
-          <w:iCs/>
-          <w:color w:val="333333"/>
-          <w:sz w:val="21"/>
-          <w:szCs w:val="21"/>
-          <w:lang w:val="en-US" w:eastAsia="fr-FR"/>
-        </w:rPr>
-        <w:t xml:space="preserve"> infinite recursion protection erroneously throwing a fatal error in your project.</w:t>
+        <w:t> to stop Xdebug's infinite recursion protection erroneously throwing a fatal error in your project.</w:t>
       </w:r>
     </w:p>
     <w:p>
@@ -846,7 +545,6 @@
           <w:lang w:val="en-US" w:eastAsia="fr-FR"/>
         </w:rPr>
       </w:pPr>
-      <w:proofErr w:type="spellStart"/>
       <w:r>
         <w:rPr>
           <w:rFonts w:ascii="Verdana" w:eastAsia="Times New Roman" w:hAnsi="Verdana" w:cs="Times New Roman"/>
@@ -855,18 +553,7 @@
           <w:szCs w:val="17"/>
           <w:lang w:val="en-US" w:eastAsia="fr-FR"/>
         </w:rPr>
-        <w:t>intl.error_level</w:t>
-      </w:r>
-      <w:proofErr w:type="spellEnd"/>
-      <w:r>
-        <w:rPr>
-          <w:rFonts w:ascii="Verdana" w:eastAsia="Times New Roman" w:hAnsi="Verdana" w:cs="Times New Roman"/>
-          <w:color w:val="333333"/>
-          <w:sz w:val="17"/>
-          <w:szCs w:val="17"/>
-          <w:lang w:val="en-US" w:eastAsia="fr-FR"/>
-        </w:rPr>
-        <w:t xml:space="preserve"> should be 0 in php.ini</w:t>
+        <w:t>intl.error_level should be 0 in php.ini</w:t>
       </w:r>
     </w:p>
     <w:p>
@@ -894,7 +581,6 @@
         </w:rPr>
         <w:t>Set "</w:t>
       </w:r>
-      <w:proofErr w:type="spellStart"/>
       <w:r>
         <w:rPr>
           <w:rFonts w:ascii="Verdana" w:eastAsia="Times New Roman" w:hAnsi="Verdana" w:cs="Times New Roman"/>
@@ -907,7 +593,6 @@
         </w:rPr>
         <w:t>intl.error_level</w:t>
       </w:r>
-      <w:proofErr w:type="spellEnd"/>
       <w:r>
         <w:rPr>
           <w:rFonts w:ascii="Verdana" w:eastAsia="Times New Roman" w:hAnsi="Verdana" w:cs="Times New Roman"/>
@@ -988,7 +673,6 @@
           <w:lang w:val="en-US" w:eastAsia="fr-FR"/>
         </w:rPr>
       </w:pPr>
-      <w:proofErr w:type="spellStart"/>
       <w:r>
         <w:rPr>
           <w:rFonts w:ascii="Verdana" w:eastAsia="Times New Roman" w:hAnsi="Verdana" w:cs="Times New Roman"/>
@@ -997,18 +681,7 @@
           <w:szCs w:val="17"/>
           <w:lang w:val="en-US" w:eastAsia="fr-FR"/>
         </w:rPr>
-        <w:t>realpath_cache_size</w:t>
-      </w:r>
-      <w:proofErr w:type="spellEnd"/>
-      <w:r>
-        <w:rPr>
-          <w:rFonts w:ascii="Verdana" w:eastAsia="Times New Roman" w:hAnsi="Verdana" w:cs="Times New Roman"/>
-          <w:color w:val="333333"/>
-          <w:sz w:val="17"/>
-          <w:szCs w:val="17"/>
-          <w:lang w:val="en-US" w:eastAsia="fr-FR"/>
-        </w:rPr>
-        <w:t xml:space="preserve"> should be at least 5M in php.ini</w:t>
+        <w:t>realpath_cache_size should be at least 5M in php.ini</w:t>
       </w:r>
     </w:p>
     <w:p>
@@ -1036,7 +709,6 @@
         </w:rPr>
         <w:t>Setting "</w:t>
       </w:r>
-      <w:proofErr w:type="spellStart"/>
       <w:r>
         <w:rPr>
           <w:rFonts w:ascii="Verdana" w:eastAsia="Times New Roman" w:hAnsi="Verdana" w:cs="Times New Roman"/>
@@ -1049,7 +721,6 @@
         </w:rPr>
         <w:t>realpath_cache_size</w:t>
       </w:r>
-      <w:proofErr w:type="spellEnd"/>
       <w:r>
         <w:rPr>
           <w:rFonts w:ascii="Verdana" w:eastAsia="Times New Roman" w:hAnsi="Verdana" w:cs="Times New Roman"/>
@@ -1230,51 +901,7 @@
             <w:szCs w:val="17"/>
             <w:lang w:eastAsia="fr-FR"/>
           </w:rPr>
-          <w:t xml:space="preserve">Configure </w:t>
-        </w:r>
-        <w:proofErr w:type="spellStart"/>
-        <w:r>
-          <w:rPr>
-            <w:rFonts w:ascii="Verdana" w:eastAsia="Times New Roman" w:hAnsi="Verdana" w:cs="Times New Roman"/>
-            <w:color w:val="868686"/>
-            <w:sz w:val="17"/>
-            <w:szCs w:val="17"/>
-            <w:lang w:eastAsia="fr-FR"/>
-          </w:rPr>
-          <w:t>your</w:t>
-        </w:r>
-        <w:proofErr w:type="spellEnd"/>
-        <w:r>
-          <w:rPr>
-            <w:rFonts w:ascii="Verdana" w:eastAsia="Times New Roman" w:hAnsi="Verdana" w:cs="Times New Roman"/>
-            <w:color w:val="868686"/>
-            <w:sz w:val="17"/>
-            <w:szCs w:val="17"/>
-            <w:lang w:eastAsia="fr-FR"/>
-          </w:rPr>
-          <w:t xml:space="preserve"> </w:t>
-        </w:r>
-        <w:proofErr w:type="spellStart"/>
-        <w:r>
-          <w:rPr>
-            <w:rFonts w:ascii="Verdana" w:eastAsia="Times New Roman" w:hAnsi="Verdana" w:cs="Times New Roman"/>
-            <w:color w:val="868686"/>
-            <w:sz w:val="17"/>
-            <w:szCs w:val="17"/>
-            <w:lang w:eastAsia="fr-FR"/>
-          </w:rPr>
-          <w:t>Symfony</w:t>
-        </w:r>
-        <w:proofErr w:type="spellEnd"/>
-        <w:r>
-          <w:rPr>
-            <w:rFonts w:ascii="Verdana" w:eastAsia="Times New Roman" w:hAnsi="Verdana" w:cs="Times New Roman"/>
-            <w:color w:val="868686"/>
-            <w:sz w:val="17"/>
-            <w:szCs w:val="17"/>
-            <w:lang w:eastAsia="fr-FR"/>
-          </w:rPr>
-          <w:t xml:space="preserve"> Application online</w:t>
+          <w:t>Configure your Symfony Application online</w:t>
         </w:r>
       </w:hyperlink>
     </w:p>
@@ -1329,7 +956,6 @@
         </w:rPr>
       </w:pPr>
       <w:hyperlink r:id="rId10" w:history="1">
-        <w:proofErr w:type="spellStart"/>
         <w:r>
           <w:rPr>
             <w:rFonts w:ascii="Verdana" w:eastAsia="Times New Roman" w:hAnsi="Verdana" w:cs="Times New Roman"/>
@@ -1338,41 +964,14 @@
             <w:szCs w:val="17"/>
             <w:lang w:eastAsia="fr-FR"/>
           </w:rPr>
-          <w:t>Re</w:t>
-        </w:r>
-        <w:proofErr w:type="spellEnd"/>
-        <w:r>
-          <w:rPr>
-            <w:rFonts w:ascii="Verdana" w:eastAsia="Times New Roman" w:hAnsi="Verdana" w:cs="Times New Roman"/>
-            <w:color w:val="868686"/>
-            <w:sz w:val="17"/>
-            <w:szCs w:val="17"/>
-            <w:lang w:eastAsia="fr-FR"/>
-          </w:rPr>
-          <w:t>-check configuration</w:t>
+          <w:t>Re-check configuration</w:t>
         </w:r>
       </w:hyperlink>
     </w:p>
     <w:p/>
     <w:p>
       <w:r>
-        <w:t xml:space="preserve">Après </w:t>
-      </w:r>
-      <w:proofErr w:type="gramStart"/>
-      <w:r>
-        <w:t>ça ,</w:t>
-      </w:r>
-      <w:proofErr w:type="gramEnd"/>
-      <w:r>
-        <w:t xml:space="preserve"> on pointe sur l’</w:t>
-      </w:r>
-      <w:proofErr w:type="spellStart"/>
-      <w:r>
-        <w:t>entryPoint</w:t>
-      </w:r>
-      <w:proofErr w:type="spellEnd"/>
-      <w:r>
-        <w:t xml:space="preserve">  </w:t>
+        <w:t xml:space="preserve">Après ça , on pointe sur l’entryPoint  </w:t>
       </w:r>
       <w:hyperlink r:id="rId11" w:history="1">
         <w:r>
@@ -1391,135 +990,70 @@
       </w:r>
     </w:p>
     <w:p>
-      <w:proofErr w:type="spellStart"/>
-      <w:proofErr w:type="gramStart"/>
-      <w:r>
-        <w:t>php</w:t>
-      </w:r>
-      <w:proofErr w:type="spellEnd"/>
-      <w:proofErr w:type="gramEnd"/>
-      <w:r>
-        <w:t xml:space="preserve"> </w:t>
-      </w:r>
-      <w:proofErr w:type="spellStart"/>
-      <w:r>
-        <w:t>app</w:t>
-      </w:r>
-      <w:proofErr w:type="spellEnd"/>
-      <w:r>
-        <w:t xml:space="preserve">/console </w:t>
-      </w:r>
-      <w:proofErr w:type="spellStart"/>
-      <w:r>
-        <w:t>security:check</w:t>
-      </w:r>
-      <w:proofErr w:type="spellEnd"/>
+      <w:r>
+        <w:t>php app/console security:check</w:t>
+      </w:r>
     </w:p>
     <w:p/>
     <w:p>
       <w:r>
-        <w:t xml:space="preserve">Ensuite on passe pour </w:t>
-      </w:r>
-      <w:proofErr w:type="spellStart"/>
-      <w:r>
-        <w:t>gerer</w:t>
-      </w:r>
-      <w:proofErr w:type="spellEnd"/>
-      <w:r>
-        <w:t xml:space="preserve"> les </w:t>
-      </w:r>
-      <w:proofErr w:type="spellStart"/>
-      <w:r>
-        <w:t>vendors</w:t>
-      </w:r>
-      <w:proofErr w:type="spellEnd"/>
-      <w:r>
-        <w:t xml:space="preserve"> </w:t>
+        <w:t xml:space="preserve">Ensuite on passe pour gerer les vendors </w:t>
       </w:r>
     </w:p>
     <w:p/>
     <w:p>
-      <w:r>
-        <w:t xml:space="preserve">C:\wamp\www\tp\tp1&gt;php </w:t>
-      </w:r>
-      <w:proofErr w:type="spellStart"/>
-      <w:r>
-        <w:t>composer.phar</w:t>
-      </w:r>
-      <w:proofErr w:type="spellEnd"/>
-      <w:r>
-        <w:t xml:space="preserve"> </w:t>
-      </w:r>
-      <w:proofErr w:type="spellStart"/>
-      <w:r>
-        <w:t>install</w:t>
-      </w:r>
-      <w:proofErr w:type="spellEnd"/>
-    </w:p>
-    <w:p>
-      <w:pPr>
-        <w:rPr>
-          <w:lang w:val="en-US"/>
-        </w:rPr>
-      </w:pPr>
-      <w:r>
-        <w:rPr>
-          <w:lang w:val="en-US"/>
-        </w:rPr>
-        <w:t>Warning: This development build of composer is over 30 days old. It is recommended to update it by running "</w:t>
-      </w:r>
-      <w:proofErr w:type="spellStart"/>
-      <w:r>
-        <w:rPr>
-          <w:lang w:val="en-US"/>
-        </w:rPr>
-        <w:t>composer.phar</w:t>
-      </w:r>
-      <w:proofErr w:type="spellEnd"/>
-      <w:r>
-        <w:rPr>
-          <w:lang w:val="en-US"/>
-        </w:rPr>
-        <w:t xml:space="preserve"> self-update" to get the latest version.</w:t>
-      </w:r>
-    </w:p>
-    <w:p>
-      <w:pPr>
-        <w:rPr>
-          <w:lang w:val="en-US"/>
-        </w:rPr>
-      </w:pPr>
-    </w:p>
-    <w:p>
-      <w:pPr>
-        <w:rPr>
-          <w:lang w:val="en-US"/>
-        </w:rPr>
-      </w:pPr>
-    </w:p>
-    <w:p>
-      <w:proofErr w:type="spellStart"/>
-      <w:r>
-        <w:t>Deja</w:t>
-      </w:r>
-      <w:proofErr w:type="spellEnd"/>
-      <w:r>
-        <w:t xml:space="preserve"> </w:t>
+      <w:pPr>
+        <w:rPr>
+          <w:lang w:val="en-US"/>
+        </w:rPr>
+      </w:pPr>
+      <w:r>
+        <w:rPr>
+          <w:lang w:val="en-US"/>
+        </w:rPr>
+        <w:t>C:\wamp\www\tp\tp1&gt;php composer.phar install</w:t>
+      </w:r>
+    </w:p>
+    <w:p>
+      <w:pPr>
+        <w:rPr>
+          <w:lang w:val="en-US"/>
+        </w:rPr>
+      </w:pPr>
+      <w:r>
+        <w:rPr>
+          <w:lang w:val="en-US"/>
+        </w:rPr>
+        <w:t>Warning: This development build of composer is over 30 days old. It is recommended to update it by running "composer.phar self-update" to get the latest version.</w:t>
+      </w:r>
+    </w:p>
+    <w:p>
+      <w:pPr>
+        <w:rPr>
+          <w:lang w:val="en-US"/>
+        </w:rPr>
+      </w:pPr>
+    </w:p>
+    <w:p>
+      <w:pPr>
+        <w:rPr>
+          <w:lang w:val="en-US"/>
+        </w:rPr>
+      </w:pPr>
+    </w:p>
+    <w:p>
+      <w:r>
+        <w:t xml:space="preserve">Deja </w:t>
       </w:r>
       <w:r>
         <w:t xml:space="preserve">on doit updater </w:t>
       </w:r>
       <w:r>
-        <w:t xml:space="preserve">le composer et puis installer les bundles marqués sur le </w:t>
-      </w:r>
-      <w:proofErr w:type="spellStart"/>
-      <w:r>
-        <w:t>composer</w:t>
+        <w:t>le composer et puis installer les bundles marqués sur le composer</w:t>
       </w:r>
       <w:r>
         <w:t>.json</w:t>
       </w:r>
-      <w:proofErr w:type="spellEnd"/>
     </w:p>
     <w:p>
       <w:pPr>
@@ -1528,42 +1062,20 @@
         </w:pBdr>
       </w:pPr>
       <w:r>
-        <w:t xml:space="preserve">Dans la cli il fait en </w:t>
-      </w:r>
-      <w:proofErr w:type="spellStart"/>
-      <w:r>
-        <w:t>qlq</w:t>
-      </w:r>
-      <w:proofErr w:type="spellEnd"/>
-      <w:r>
-        <w:t xml:space="preserve"> sorte :</w:t>
-      </w:r>
-    </w:p>
-    <w:p>
-      <w:pPr>
-        <w:rPr>
-          <w:lang w:val="en-US"/>
-        </w:rPr>
-      </w:pPr>
-      <w:r>
-        <w:rPr>
-          <w:lang w:val="en-US"/>
-        </w:rPr>
-        <w:t xml:space="preserve">C:\wamp\www\tp\tp1&gt;php </w:t>
-      </w:r>
-      <w:proofErr w:type="spellStart"/>
-      <w:r>
-        <w:rPr>
-          <w:lang w:val="en-US"/>
-        </w:rPr>
-        <w:t>composer.phar</w:t>
-      </w:r>
-      <w:proofErr w:type="spellEnd"/>
-      <w:r>
-        <w:rPr>
-          <w:lang w:val="en-US"/>
-        </w:rPr>
-        <w:t xml:space="preserve"> install</w:t>
+        <w:t>Dans la cli il fait en qlq sorte :</w:t>
+      </w:r>
+    </w:p>
+    <w:p>
+      <w:pPr>
+        <w:rPr>
+          <w:lang w:val="en-US"/>
+        </w:rPr>
+      </w:pPr>
+      <w:r>
+        <w:rPr>
+          <w:lang w:val="en-US"/>
+        </w:rPr>
+        <w:t>C:\wamp\www\tp\tp1&gt;php composer.phar install</w:t>
       </w:r>
     </w:p>
     <w:p>
@@ -1615,21 +1127,7 @@
         <w:rPr>
           <w:lang w:val="en-US"/>
         </w:rPr>
-        <w:t xml:space="preserve">  - Installing doctrine/</w:t>
-      </w:r>
-      <w:proofErr w:type="spellStart"/>
-      <w:r>
-        <w:rPr>
-          <w:lang w:val="en-US"/>
-        </w:rPr>
-        <w:t>lexer</w:t>
-      </w:r>
-      <w:proofErr w:type="spellEnd"/>
-      <w:r>
-        <w:rPr>
-          <w:lang w:val="en-US"/>
-        </w:rPr>
-        <w:t xml:space="preserve"> (v1.0.1): Downloading (100%)</w:t>
+        <w:t xml:space="preserve">  - Installing doctrine/lexer (v1.0.1): Downloading (100%)</w:t>
       </w:r>
     </w:p>
     <w:p>
@@ -1669,212 +1167,72 @@
           <w:lang w:val="en-US"/>
         </w:rPr>
         <w:lastRenderedPageBreak/>
-        <w:t xml:space="preserve">  - Installing </w:t>
-      </w:r>
-      <w:proofErr w:type="spellStart"/>
-      <w:r>
-        <w:rPr>
-          <w:lang w:val="en-US"/>
-        </w:rPr>
-        <w:t>symfony</w:t>
-      </w:r>
-      <w:proofErr w:type="spellEnd"/>
-      <w:r>
-        <w:rPr>
-          <w:lang w:val="en-US"/>
-        </w:rPr>
-        <w:t>/</w:t>
-      </w:r>
-      <w:proofErr w:type="spellStart"/>
-      <w:r>
-        <w:rPr>
-          <w:lang w:val="en-US"/>
-        </w:rPr>
-        <w:t>symfony</w:t>
-      </w:r>
-      <w:proofErr w:type="spellEnd"/>
-      <w:r>
-        <w:rPr>
-          <w:lang w:val="en-US"/>
-        </w:rPr>
-        <w:t xml:space="preserve"> (v2.8.38): Downloading (100%)</w:t>
-      </w:r>
-    </w:p>
-    <w:p>
-      <w:pPr>
-        <w:rPr>
-          <w:lang w:val="en-US"/>
-        </w:rPr>
-      </w:pPr>
-      <w:r>
-        <w:rPr>
-          <w:lang w:val="en-US"/>
-        </w:rPr>
-        <w:t xml:space="preserve">  - Installing </w:t>
-      </w:r>
-      <w:proofErr w:type="spellStart"/>
-      <w:r>
-        <w:rPr>
-          <w:lang w:val="en-US"/>
-        </w:rPr>
-        <w:t>symfony</w:t>
-      </w:r>
-      <w:proofErr w:type="spellEnd"/>
-      <w:r>
-        <w:rPr>
-          <w:lang w:val="en-US"/>
-        </w:rPr>
-        <w:t>/security-</w:t>
-      </w:r>
-      <w:proofErr w:type="spellStart"/>
-      <w:r>
-        <w:rPr>
-          <w:lang w:val="en-US"/>
-        </w:rPr>
-        <w:t>acl</w:t>
-      </w:r>
-      <w:proofErr w:type="spellEnd"/>
-      <w:r>
-        <w:rPr>
-          <w:lang w:val="en-US"/>
-        </w:rPr>
-        <w:t xml:space="preserve"> (v3.0.1): Downloading (100%)</w:t>
-      </w:r>
-    </w:p>
-    <w:p>
-      <w:pPr>
-        <w:rPr>
-          <w:lang w:val="en-US"/>
-        </w:rPr>
-      </w:pPr>
-      <w:r>
-        <w:rPr>
-          <w:lang w:val="en-US"/>
-        </w:rPr>
-        <w:t xml:space="preserve">  - Installing </w:t>
-      </w:r>
-      <w:proofErr w:type="spellStart"/>
-      <w:r>
-        <w:rPr>
-          <w:lang w:val="en-US"/>
-        </w:rPr>
-        <w:t>symfony</w:t>
-      </w:r>
-      <w:proofErr w:type="spellEnd"/>
-      <w:r>
-        <w:rPr>
-          <w:lang w:val="en-US"/>
-        </w:rPr>
-        <w:t>/</w:t>
-      </w:r>
-      <w:proofErr w:type="spellStart"/>
-      <w:r>
-        <w:rPr>
-          <w:lang w:val="en-US"/>
-        </w:rPr>
-        <w:t>polyfill-util</w:t>
-      </w:r>
-      <w:proofErr w:type="spellEnd"/>
-      <w:r>
-        <w:rPr>
-          <w:lang w:val="en-US"/>
-        </w:rPr>
-        <w:t xml:space="preserve"> (v1.7.0): Downloading (100%)</w:t>
-      </w:r>
-    </w:p>
-    <w:p>
-      <w:pPr>
-        <w:rPr>
-          <w:lang w:val="en-US"/>
-        </w:rPr>
-      </w:pPr>
-      <w:r>
-        <w:rPr>
-          <w:lang w:val="en-US"/>
-        </w:rPr>
-        <w:t xml:space="preserve">  - Installing </w:t>
-      </w:r>
-      <w:proofErr w:type="spellStart"/>
-      <w:r>
-        <w:rPr>
-          <w:lang w:val="en-US"/>
-        </w:rPr>
-        <w:t>paragonie</w:t>
-      </w:r>
-      <w:proofErr w:type="spellEnd"/>
-      <w:r>
-        <w:rPr>
-          <w:lang w:val="en-US"/>
-        </w:rPr>
-        <w:t>/</w:t>
-      </w:r>
-      <w:proofErr w:type="spellStart"/>
-      <w:r>
-        <w:rPr>
-          <w:lang w:val="en-US"/>
-        </w:rPr>
-        <w:t>random_compat</w:t>
-      </w:r>
-      <w:proofErr w:type="spellEnd"/>
-      <w:r>
-        <w:rPr>
-          <w:lang w:val="en-US"/>
-        </w:rPr>
-        <w:t xml:space="preserve"> (v2.0.12): Downloading (100%)</w:t>
-      </w:r>
-    </w:p>
-    <w:p>
-      <w:pPr>
-        <w:rPr>
-          <w:lang w:val="en-US"/>
-        </w:rPr>
-      </w:pPr>
-      <w:r>
-        <w:rPr>
-          <w:lang w:val="en-US"/>
-        </w:rPr>
-        <w:t xml:space="preserve">  - Installing </w:t>
-      </w:r>
-      <w:proofErr w:type="spellStart"/>
-      <w:r>
-        <w:rPr>
-          <w:lang w:val="en-US"/>
-        </w:rPr>
-        <w:t>symfony</w:t>
-      </w:r>
-      <w:proofErr w:type="spellEnd"/>
-      <w:r>
-        <w:rPr>
-          <w:lang w:val="en-US"/>
-        </w:rPr>
-        <w:t>/polyfill-php70 (v1.7.0): Downloading (100%)</w:t>
-      </w:r>
-    </w:p>
-    <w:p>
-      <w:pPr>
-        <w:rPr>
-          <w:lang w:val="en-US"/>
-        </w:rPr>
-      </w:pPr>
-      <w:r>
-        <w:rPr>
-          <w:lang w:val="en-US"/>
-        </w:rPr>
-        <w:t xml:space="preserve">  - Installing </w:t>
-      </w:r>
-      <w:proofErr w:type="spellStart"/>
-      <w:r>
-        <w:rPr>
-          <w:lang w:val="en-US"/>
-        </w:rPr>
-        <w:t>symfony</w:t>
-      </w:r>
-      <w:proofErr w:type="spellEnd"/>
-      <w:r>
-        <w:rPr>
-          <w:lang w:val="en-US"/>
-        </w:rPr>
-        <w:t>/polyfill-php56 (v1.7.0): Downloading (100%)</w:t>
+        <w:t xml:space="preserve">  - Installing symfony/symfony (v2.8.38): Downloading (100%)</w:t>
+      </w:r>
+    </w:p>
+    <w:p>
+      <w:pPr>
+        <w:rPr>
+          <w:lang w:val="en-US"/>
+        </w:rPr>
+      </w:pPr>
+      <w:r>
+        <w:rPr>
+          <w:lang w:val="en-US"/>
+        </w:rPr>
+        <w:t xml:space="preserve">  - Installing symfony/security-acl (v3.0.1): Downloading (100%)</w:t>
+      </w:r>
+    </w:p>
+    <w:p>
+      <w:pPr>
+        <w:rPr>
+          <w:lang w:val="en-US"/>
+        </w:rPr>
+      </w:pPr>
+      <w:r>
+        <w:rPr>
+          <w:lang w:val="en-US"/>
+        </w:rPr>
+        <w:t xml:space="preserve">  - Installing symfony/polyfill-util (v1.7.0): Downloading (100%)</w:t>
+      </w:r>
+    </w:p>
+    <w:p>
+      <w:pPr>
+        <w:rPr>
+          <w:lang w:val="en-US"/>
+        </w:rPr>
+      </w:pPr>
+      <w:r>
+        <w:rPr>
+          <w:lang w:val="en-US"/>
+        </w:rPr>
+        <w:t xml:space="preserve">  - Installing paragonie/random_compat (v2.0.12): Downloading (100%)</w:t>
+      </w:r>
+    </w:p>
+    <w:p>
+      <w:pPr>
+        <w:rPr>
+          <w:lang w:val="en-US"/>
+        </w:rPr>
+      </w:pPr>
+      <w:r>
+        <w:rPr>
+          <w:lang w:val="en-US"/>
+        </w:rPr>
+        <w:t xml:space="preserve">  - Installing symfony/polyfill-php70 (v1.7.0): Downloading (100%)</w:t>
+      </w:r>
+    </w:p>
+    <w:p>
+      <w:pPr>
+        <w:rPr>
+          <w:lang w:val="en-US"/>
+        </w:rPr>
+      </w:pPr>
+      <w:r>
+        <w:rPr>
+          <w:lang w:val="en-US"/>
+        </w:rPr>
+        <w:t xml:space="preserve">  - Installing symfony/polyfill-php56 (v1.7.0): Downloading (100%)</w:t>
       </w:r>
     </w:p>
     <w:p>
@@ -1890,61 +1248,20 @@
         <w:rPr>
           <w:lang w:val="en-US"/>
         </w:rPr>
-        <w:t xml:space="preserve">  - Installing </w:t>
-      </w:r>
-      <w:proofErr w:type="spellStart"/>
-      <w:r>
-        <w:rPr>
-          <w:lang w:val="en-US"/>
-        </w:rPr>
-        <w:t>ircmaxell</w:t>
-      </w:r>
-      <w:proofErr w:type="spellEnd"/>
-      <w:r>
-        <w:rPr>
-          <w:lang w:val="en-US"/>
-        </w:rPr>
-        <w:t>/password-</w:t>
-      </w:r>
-      <w:proofErr w:type="spellStart"/>
-      <w:r>
-        <w:rPr>
-          <w:lang w:val="en-US"/>
-        </w:rPr>
-        <w:t>compat</w:t>
-      </w:r>
-      <w:proofErr w:type="spellEnd"/>
-      <w:r>
-        <w:rPr>
-          <w:lang w:val="en-US"/>
-        </w:rPr>
-        <w:t xml:space="preserve"> (v1.0.4): Downloading (failed)</w:t>
-      </w:r>
-    </w:p>
-    <w:p>
-      <w:pPr>
-        <w:rPr>
-          <w:lang w:val="en-US"/>
-        </w:rPr>
-      </w:pPr>
-    </w:p>
-    <w:p>
-      <w:r>
-        <w:t xml:space="preserve">FYI : on peut </w:t>
-      </w:r>
-      <w:proofErr w:type="spellStart"/>
-      <w:r>
-        <w:t>telecharger</w:t>
-      </w:r>
-      <w:proofErr w:type="spellEnd"/>
-      <w:r>
-        <w:t xml:space="preserve"> le zip pour la config de </w:t>
-      </w:r>
-      <w:proofErr w:type="spellStart"/>
-      <w:r>
-        <w:t>NetBeans</w:t>
-      </w:r>
-      <w:proofErr w:type="spellEnd"/>
+        <w:t xml:space="preserve">  - Installing ircmaxell/password-compat (v1.0.4): Downloading (failed)</w:t>
+      </w:r>
+    </w:p>
+    <w:p>
+      <w:pPr>
+        <w:rPr>
+          <w:lang w:val="en-US"/>
+        </w:rPr>
+      </w:pPr>
+    </w:p>
+    <w:p>
+      <w:r>
+        <w:t>FYI : on peut telecharger le zip pour la config de NetBeans</w:t>
+      </w:r>
     </w:p>
     <w:p>
       <w:hyperlink r:id="rId12" w:history="1">
@@ -1956,10 +1273,133 @@
         </w:r>
       </w:hyperlink>
     </w:p>
-    <w:p>
+    <w:p/>
+    <w:p>
+      <w:r>
+        <w:t>après en cas d’ajout nouveau bundle via la commande il te faudra une config de plus consistant entre autres (autoloading) :</w:t>
+      </w:r>
+    </w:p>
+    <w:p>
+      <w:r>
+        <w:t>modifier le fichier composer.json dans le section</w:t>
+      </w:r>
+    </w:p>
+    <w:p>
+      <w:r>
+        <w:t xml:space="preserve">        "psr-4": {</w:t>
+      </w:r>
+    </w:p>
+    <w:p>
+      <w:r>
+        <w:t xml:space="preserve">            "": "src/"</w:t>
+      </w:r>
+    </w:p>
+    <w:p>
+      <w:r>
+        <w:t xml:space="preserve">        },</w:t>
+      </w:r>
+    </w:p>
+    <w:p>
+      <w:r>
+        <w:t>Puis executer :</w:t>
+      </w:r>
+    </w:p>
+    <w:p>
+      <w:r>
+        <w:t>php composer.phar dump-autoload</w:t>
+      </w:r>
+      <w:r>
+        <w:t xml:space="preserve">  pour pallier le problème d’autoloading</w:t>
+      </w:r>
+    </w:p>
+    <w:p/>
+    <w:p/>
+    <w:p>
+      <w:r>
+        <w:t>les bundles les plus commun en CLI </w:t>
+      </w:r>
+      <w:r>
+        <w:t xml:space="preserve"> (les commandes sont explicites sur le site </w:t>
+      </w:r>
+      <w:r>
+        <w:t>https://packagist.org/packages</w:t>
+      </w:r>
+      <w:r>
+        <w:t xml:space="preserve"> )</w:t>
+      </w:r>
+      <w:r>
+        <w:t>:</w:t>
+      </w:r>
+    </w:p>
+    <w:p>
+      <w:pPr>
+        <w:rPr>
+          <w:lang w:val="en-US"/>
+        </w:rPr>
+      </w:pPr>
+      <w:r>
+        <w:rPr>
+          <w:lang w:val="en-US"/>
+        </w:rPr>
+        <w:t>php composer.phar require jms/serializer-bundle</w:t>
+      </w:r>
+    </w:p>
+    <w:p>
+      <w:pPr>
+        <w:rPr>
+          <w:lang w:val="en-US"/>
+        </w:rPr>
+      </w:pPr>
+      <w:r>
+        <w:rPr>
+          <w:lang w:val="en-US"/>
+        </w:rPr>
+        <w:t>php composer.phar require friendsofsymfony/user-bundle</w:t>
+      </w:r>
+    </w:p>
+    <w:p>
+      <w:pPr>
+        <w:rPr>
+          <w:lang w:val="en-US"/>
+        </w:rPr>
+      </w:pPr>
+      <w:r>
+        <w:rPr>
+          <w:lang w:val="en-US"/>
+        </w:rPr>
+        <w:t>php composer.phar require friendsofsymfony/rest-bundle</w:t>
+      </w:r>
+    </w:p>
+    <w:p>
+      <w:r>
+        <w:t>idem pour la suite des bundles qu</w:t>
+      </w:r>
+      <w:r>
+        <w:t xml:space="preserve">e l’on peut trouver sur </w:t>
+      </w:r>
+      <w:hyperlink r:id="rId13" w:history="1">
+        <w:r>
+          <w:rPr>
+            <w:rStyle w:val="Lienhypertexte"/>
+          </w:rPr>
+          <w:t>https://symfony.com/doc/bundles/</w:t>
+        </w:r>
+      </w:hyperlink>
+    </w:p>
+    <w:p>
+      <w:r>
+        <w:t xml:space="preserve">Fais attention juste au requirement de </w:t>
+      </w:r>
+      <w:r>
+        <w:t xml:space="preserve">version </w:t>
+      </w:r>
       <w:bookmarkStart w:id="0" w:name="_GoBack"/>
       <w:bookmarkEnd w:id="0"/>
-    </w:p>
+      <w:r>
+        <w:t>php</w:t>
+      </w:r>
+    </w:p>
+    <w:p/>
     <w:p/>
     <w:p/>
     <w:sectPr>

</xml_diff>

<commit_message>
ajout FOSUSER & JMSSERIALIZER
</commit_message>
<xml_diff>
--- a/LisezMoi/To create a project sf 2.docx
+++ b/LisezMoi/To create a project sf 2.docx
@@ -28,44 +28,122 @@
           <w:lang w:val="en-US"/>
         </w:rPr>
       </w:pPr>
+      <w:proofErr w:type="gramStart"/>
       <w:r>
         <w:rPr>
           <w:lang w:val="en-US"/>
         </w:rPr>
         <w:t>CLI :</w:t>
       </w:r>
-    </w:p>
-    <w:p>
-      <w:pPr>
-        <w:rPr>
-          <w:lang w:val="en-US"/>
-        </w:rPr>
-      </w:pPr>
-    </w:p>
-    <w:p>
-      <w:pPr>
-        <w:rPr>
-          <w:lang w:val="en-US"/>
-        </w:rPr>
-      </w:pPr>
-      <w:r>
-        <w:rPr>
-          <w:lang w:val="en-US"/>
-        </w:rPr>
-        <w:t>php -r "file_put_contents('symfony', file_get_contents('https://symfony.com/installer'));"</w:t>
-      </w:r>
-    </w:p>
-    <w:p>
-      <w:pPr>
-        <w:rPr>
-          <w:lang w:val="en-US"/>
-        </w:rPr>
-      </w:pPr>
-      <w:r>
-        <w:rPr>
-          <w:lang w:val="en-US"/>
-        </w:rPr>
-        <w:t>php symfony new tp1 2.8</w:t>
+      <w:proofErr w:type="gramEnd"/>
+    </w:p>
+    <w:p>
+      <w:pPr>
+        <w:rPr>
+          <w:lang w:val="en-US"/>
+        </w:rPr>
+      </w:pPr>
+    </w:p>
+    <w:p>
+      <w:pPr>
+        <w:rPr>
+          <w:lang w:val="en-US"/>
+        </w:rPr>
+      </w:pPr>
+      <w:proofErr w:type="spellStart"/>
+      <w:proofErr w:type="gramStart"/>
+      <w:r>
+        <w:rPr>
+          <w:lang w:val="en-US"/>
+        </w:rPr>
+        <w:t>php</w:t>
+      </w:r>
+      <w:proofErr w:type="spellEnd"/>
+      <w:proofErr w:type="gramEnd"/>
+      <w:r>
+        <w:rPr>
+          <w:lang w:val="en-US"/>
+        </w:rPr>
+        <w:t xml:space="preserve"> -r "</w:t>
+      </w:r>
+      <w:proofErr w:type="spellStart"/>
+      <w:r>
+        <w:rPr>
+          <w:lang w:val="en-US"/>
+        </w:rPr>
+        <w:t>file_put_contents</w:t>
+      </w:r>
+      <w:proofErr w:type="spellEnd"/>
+      <w:r>
+        <w:rPr>
+          <w:lang w:val="en-US"/>
+        </w:rPr>
+        <w:t>('</w:t>
+      </w:r>
+      <w:proofErr w:type="spellStart"/>
+      <w:r>
+        <w:rPr>
+          <w:lang w:val="en-US"/>
+        </w:rPr>
+        <w:t>symfony</w:t>
+      </w:r>
+      <w:proofErr w:type="spellEnd"/>
+      <w:r>
+        <w:rPr>
+          <w:lang w:val="en-US"/>
+        </w:rPr>
+        <w:t xml:space="preserve">', </w:t>
+      </w:r>
+      <w:proofErr w:type="spellStart"/>
+      <w:r>
+        <w:rPr>
+          <w:lang w:val="en-US"/>
+        </w:rPr>
+        <w:t>file_get_contents</w:t>
+      </w:r>
+      <w:proofErr w:type="spellEnd"/>
+      <w:r>
+        <w:rPr>
+          <w:lang w:val="en-US"/>
+        </w:rPr>
+        <w:t>('https://symfony.com/installer'));"</w:t>
+      </w:r>
+    </w:p>
+    <w:p>
+      <w:pPr>
+        <w:rPr>
+          <w:lang w:val="en-US"/>
+        </w:rPr>
+      </w:pPr>
+      <w:proofErr w:type="spellStart"/>
+      <w:proofErr w:type="gramStart"/>
+      <w:r>
+        <w:rPr>
+          <w:lang w:val="en-US"/>
+        </w:rPr>
+        <w:t>php</w:t>
+      </w:r>
+      <w:proofErr w:type="spellEnd"/>
+      <w:proofErr w:type="gramEnd"/>
+      <w:r>
+        <w:rPr>
+          <w:lang w:val="en-US"/>
+        </w:rPr>
+        <w:t xml:space="preserve"> </w:t>
+      </w:r>
+      <w:proofErr w:type="spellStart"/>
+      <w:r>
+        <w:rPr>
+          <w:lang w:val="en-US"/>
+        </w:rPr>
+        <w:t>symfony</w:t>
+      </w:r>
+      <w:proofErr w:type="spellEnd"/>
+      <w:r>
+        <w:rPr>
+          <w:lang w:val="en-US"/>
+        </w:rPr>
+        <w:t xml:space="preserve"> new tp1 2.8</w:t>
       </w:r>
     </w:p>
     <w:p>
@@ -117,7 +195,29 @@
         <w:rPr>
           <w:lang w:val="en-US"/>
         </w:rPr>
-        <w:t xml:space="preserve"> OK  Symfony 2.8.38 was successfully installed. Now you can:</w:t>
+        <w:t xml:space="preserve"> </w:t>
+      </w:r>
+      <w:proofErr w:type="gramStart"/>
+      <w:r>
+        <w:rPr>
+          <w:lang w:val="en-US"/>
+        </w:rPr>
+        <w:t xml:space="preserve">OK  </w:t>
+      </w:r>
+      <w:proofErr w:type="spellStart"/>
+      <w:r>
+        <w:rPr>
+          <w:lang w:val="en-US"/>
+        </w:rPr>
+        <w:t>Symfony</w:t>
+      </w:r>
+      <w:proofErr w:type="spellEnd"/>
+      <w:proofErr w:type="gramEnd"/>
+      <w:r>
+        <w:rPr>
+          <w:lang w:val="en-US"/>
+        </w:rPr>
+        <w:t xml:space="preserve"> 2.8.38 was successfully installed. Now you can:</w:t>
       </w:r>
     </w:p>
     <w:p>
@@ -157,7 +257,35 @@
         <w:rPr>
           <w:lang w:val="en-US"/>
         </w:rPr>
-        <w:t xml:space="preserve">    * Configure your application in app/config/parameters.yml file.</w:t>
+        <w:t xml:space="preserve">    * Configure your application in app/</w:t>
+      </w:r>
+      <w:proofErr w:type="spellStart"/>
+      <w:r>
+        <w:rPr>
+          <w:lang w:val="en-US"/>
+        </w:rPr>
+        <w:t>config</w:t>
+      </w:r>
+      <w:proofErr w:type="spellEnd"/>
+      <w:r>
+        <w:rPr>
+          <w:lang w:val="en-US"/>
+        </w:rPr>
+        <w:t>/</w:t>
+      </w:r>
+      <w:proofErr w:type="spellStart"/>
+      <w:r>
+        <w:rPr>
+          <w:lang w:val="en-US"/>
+        </w:rPr>
+        <w:t>parameters.yml</w:t>
+      </w:r>
+      <w:proofErr w:type="spellEnd"/>
+      <w:r>
+        <w:rPr>
+          <w:lang w:val="en-US"/>
+        </w:rPr>
+        <w:t xml:space="preserve"> file.</w:t>
       </w:r>
     </w:p>
     <w:p>
@@ -190,7 +318,43 @@
         <w:rPr>
           <w:lang w:val="en-US"/>
         </w:rPr>
-        <w:t xml:space="preserve">        1. Execute the php app/console server:run command.</w:t>
+        <w:t xml:space="preserve">        1. Execute the </w:t>
+      </w:r>
+      <w:proofErr w:type="spellStart"/>
+      <w:r>
+        <w:rPr>
+          <w:lang w:val="en-US"/>
+        </w:rPr>
+        <w:t>php</w:t>
+      </w:r>
+      <w:proofErr w:type="spellEnd"/>
+      <w:r>
+        <w:rPr>
+          <w:lang w:val="en-US"/>
+        </w:rPr>
+        <w:t xml:space="preserve"> app/console </w:t>
+      </w:r>
+      <w:proofErr w:type="spellStart"/>
+      <w:r>
+        <w:rPr>
+          <w:lang w:val="en-US"/>
+        </w:rPr>
+        <w:t>server</w:t>
+      </w:r>
+      <w:proofErr w:type="gramStart"/>
+      <w:r>
+        <w:rPr>
+          <w:lang w:val="en-US"/>
+        </w:rPr>
+        <w:t>:run</w:t>
+      </w:r>
+      <w:proofErr w:type="spellEnd"/>
+      <w:proofErr w:type="gramEnd"/>
+      <w:r>
+        <w:rPr>
+          <w:lang w:val="en-US"/>
+        </w:rPr>
+        <w:t xml:space="preserve"> command.</w:t>
       </w:r>
     </w:p>
     <w:p>
@@ -232,8 +396,21 @@
       </w:r>
     </w:p>
     <w:p>
-      <w:r>
-        <w:t xml:space="preserve">par la suite il faut vérifier la configuration recommendemment requise en tapant </w:t>
+      <w:proofErr w:type="gramStart"/>
+      <w:r>
+        <w:t>par</w:t>
+      </w:r>
+      <w:proofErr w:type="gramEnd"/>
+      <w:r>
+        <w:t xml:space="preserve"> la suite il faut vérifier la configuration </w:t>
+      </w:r>
+      <w:proofErr w:type="spellStart"/>
+      <w:r>
+        <w:t>recommendemment</w:t>
+      </w:r>
+      <w:proofErr w:type="spellEnd"/>
+      <w:r>
+        <w:t xml:space="preserve"> requise en tapant </w:t>
       </w:r>
     </w:p>
     <w:p>
@@ -300,7 +477,29 @@
           <w:szCs w:val="21"/>
           <w:lang w:val="en-US" w:eastAsia="fr-FR"/>
         </w:rPr>
-        <w:t>Welcome to your new Symfony project.</w:t>
+        <w:t xml:space="preserve">Welcome to your new </w:t>
+      </w:r>
+      <w:proofErr w:type="spellStart"/>
+      <w:r>
+        <w:rPr>
+          <w:rFonts w:ascii="Verdana" w:eastAsia="Times New Roman" w:hAnsi="Verdana" w:cs="Times New Roman"/>
+          <w:color w:val="333333"/>
+          <w:sz w:val="21"/>
+          <w:szCs w:val="21"/>
+          <w:lang w:val="en-US" w:eastAsia="fr-FR"/>
+        </w:rPr>
+        <w:t>Symfony</w:t>
+      </w:r>
+      <w:proofErr w:type="spellEnd"/>
+      <w:r>
+        <w:rPr>
+          <w:rFonts w:ascii="Verdana" w:eastAsia="Times New Roman" w:hAnsi="Verdana" w:cs="Times New Roman"/>
+          <w:color w:val="333333"/>
+          <w:sz w:val="21"/>
+          <w:szCs w:val="21"/>
+          <w:lang w:val="en-US" w:eastAsia="fr-FR"/>
+        </w:rPr>
+        <w:t xml:space="preserve"> project.</w:t>
       </w:r>
     </w:p>
     <w:p>
@@ -335,8 +534,48 @@
           <w:szCs w:val="21"/>
           <w:lang w:val="en-US" w:eastAsia="fr-FR"/>
         </w:rPr>
-        <w:t>app/config/parameters.yml</w:t>
-      </w:r>
+        <w:t>app/</w:t>
+      </w:r>
+      <w:proofErr w:type="spellStart"/>
+      <w:r>
+        <w:rPr>
+          <w:rFonts w:ascii="Verdana" w:eastAsia="Times New Roman" w:hAnsi="Verdana" w:cs="Times New Roman"/>
+          <w:b/>
+          <w:bCs/>
+          <w:color w:val="313131"/>
+          <w:sz w:val="21"/>
+          <w:szCs w:val="21"/>
+          <w:lang w:val="en-US" w:eastAsia="fr-FR"/>
+        </w:rPr>
+        <w:t>config</w:t>
+      </w:r>
+      <w:proofErr w:type="spellEnd"/>
+      <w:r>
+        <w:rPr>
+          <w:rFonts w:ascii="Verdana" w:eastAsia="Times New Roman" w:hAnsi="Verdana" w:cs="Times New Roman"/>
+          <w:b/>
+          <w:bCs/>
+          <w:color w:val="313131"/>
+          <w:sz w:val="21"/>
+          <w:szCs w:val="21"/>
+          <w:lang w:val="en-US" w:eastAsia="fr-FR"/>
+        </w:rPr>
+        <w:t>/</w:t>
+      </w:r>
+      <w:proofErr w:type="spellStart"/>
+      <w:r>
+        <w:rPr>
+          <w:rFonts w:ascii="Verdana" w:eastAsia="Times New Roman" w:hAnsi="Verdana" w:cs="Times New Roman"/>
+          <w:b/>
+          <w:bCs/>
+          <w:color w:val="313131"/>
+          <w:sz w:val="21"/>
+          <w:szCs w:val="21"/>
+          <w:lang w:val="en-US" w:eastAsia="fr-FR"/>
+        </w:rPr>
+        <w:t>parameters.yml</w:t>
+      </w:r>
+      <w:proofErr w:type="spellEnd"/>
       <w:r>
         <w:rPr>
           <w:rFonts w:ascii="Verdana" w:eastAsia="Times New Roman" w:hAnsi="Verdana" w:cs="Times New Roman"/>
@@ -396,7 +635,29 @@
           <w:szCs w:val="21"/>
           <w:lang w:val="en-US" w:eastAsia="fr-FR"/>
         </w:rPr>
-        <w:t>To enhance your Symfony experience, it’s recommended that you fix the following:</w:t>
+        <w:t xml:space="preserve">To enhance your </w:t>
+      </w:r>
+      <w:proofErr w:type="spellStart"/>
+      <w:r>
+        <w:rPr>
+          <w:rFonts w:ascii="Verdana" w:eastAsia="Times New Roman" w:hAnsi="Verdana" w:cs="Times New Roman"/>
+          <w:color w:val="333333"/>
+          <w:sz w:val="21"/>
+          <w:szCs w:val="21"/>
+          <w:lang w:val="en-US" w:eastAsia="fr-FR"/>
+        </w:rPr>
+        <w:t>Symfony</w:t>
+      </w:r>
+      <w:proofErr w:type="spellEnd"/>
+      <w:r>
+        <w:rPr>
+          <w:rFonts w:ascii="Verdana" w:eastAsia="Times New Roman" w:hAnsi="Verdana" w:cs="Times New Roman"/>
+          <w:color w:val="333333"/>
+          <w:sz w:val="21"/>
+          <w:szCs w:val="21"/>
+          <w:lang w:val="en-US" w:eastAsia="fr-FR"/>
+        </w:rPr>
+        <w:t xml:space="preserve"> experience, it’s recommended that you fix the following:</w:t>
       </w:r>
     </w:p>
     <w:p>
@@ -416,6 +677,7 @@
           <w:lang w:val="en-US" w:eastAsia="fr-FR"/>
         </w:rPr>
       </w:pPr>
+      <w:proofErr w:type="spellStart"/>
       <w:r>
         <w:rPr>
           <w:rFonts w:ascii="Verdana" w:eastAsia="Times New Roman" w:hAnsi="Verdana" w:cs="Times New Roman"/>
@@ -424,7 +686,18 @@
           <w:szCs w:val="17"/>
           <w:lang w:val="en-US" w:eastAsia="fr-FR"/>
         </w:rPr>
-        <w:t>xdebug.max_nesting_level should be above 100 in php.ini</w:t>
+        <w:t>xdebug.max_nesting_level</w:t>
+      </w:r>
+      <w:proofErr w:type="spellEnd"/>
+      <w:r>
+        <w:rPr>
+          <w:rFonts w:ascii="Verdana" w:eastAsia="Times New Roman" w:hAnsi="Verdana" w:cs="Times New Roman"/>
+          <w:color w:val="333333"/>
+          <w:sz w:val="17"/>
+          <w:szCs w:val="17"/>
+          <w:lang w:val="en-US" w:eastAsia="fr-FR"/>
+        </w:rPr>
+        <w:t xml:space="preserve"> should be above 100 in php.ini</w:t>
       </w:r>
     </w:p>
     <w:p>
@@ -453,6 +726,7 @@
         <w:lastRenderedPageBreak/>
         <w:t>Set "</w:t>
       </w:r>
+      <w:proofErr w:type="spellStart"/>
       <w:r>
         <w:rPr>
           <w:rFonts w:ascii="Verdana" w:eastAsia="Times New Roman" w:hAnsi="Verdana" w:cs="Times New Roman"/>
@@ -465,6 +739,7 @@
         </w:rPr>
         <w:t>xdebug.max_nesting_level</w:t>
       </w:r>
+      <w:proofErr w:type="spellEnd"/>
       <w:r>
         <w:rPr>
           <w:rFonts w:ascii="Verdana" w:eastAsia="Times New Roman" w:hAnsi="Verdana" w:cs="Times New Roman"/>
@@ -525,7 +800,33 @@
           <w:szCs w:val="21"/>
           <w:lang w:val="en-US" w:eastAsia="fr-FR"/>
         </w:rPr>
-        <w:t> to stop Xdebug's infinite recursion protection erroneously throwing a fatal error in your project.</w:t>
+        <w:t xml:space="preserve"> to stop </w:t>
+      </w:r>
+      <w:proofErr w:type="spellStart"/>
+      <w:r>
+        <w:rPr>
+          <w:rFonts w:ascii="Verdana" w:eastAsia="Times New Roman" w:hAnsi="Verdana" w:cs="Times New Roman"/>
+          <w:i/>
+          <w:iCs/>
+          <w:color w:val="333333"/>
+          <w:sz w:val="21"/>
+          <w:szCs w:val="21"/>
+          <w:lang w:val="en-US" w:eastAsia="fr-FR"/>
+        </w:rPr>
+        <w:t>Xdebug's</w:t>
+      </w:r>
+      <w:proofErr w:type="spellEnd"/>
+      <w:r>
+        <w:rPr>
+          <w:rFonts w:ascii="Verdana" w:eastAsia="Times New Roman" w:hAnsi="Verdana" w:cs="Times New Roman"/>
+          <w:i/>
+          <w:iCs/>
+          <w:color w:val="333333"/>
+          <w:sz w:val="21"/>
+          <w:szCs w:val="21"/>
+          <w:lang w:val="en-US" w:eastAsia="fr-FR"/>
+        </w:rPr>
+        <w:t xml:space="preserve"> infinite recursion protection erroneously throwing a fatal error in your project.</w:t>
       </w:r>
     </w:p>
     <w:p>
@@ -545,6 +846,7 @@
           <w:lang w:val="en-US" w:eastAsia="fr-FR"/>
         </w:rPr>
       </w:pPr>
+      <w:proofErr w:type="spellStart"/>
       <w:r>
         <w:rPr>
           <w:rFonts w:ascii="Verdana" w:eastAsia="Times New Roman" w:hAnsi="Verdana" w:cs="Times New Roman"/>
@@ -553,7 +855,18 @@
           <w:szCs w:val="17"/>
           <w:lang w:val="en-US" w:eastAsia="fr-FR"/>
         </w:rPr>
-        <w:t>intl.error_level should be 0 in php.ini</w:t>
+        <w:t>intl.error_level</w:t>
+      </w:r>
+      <w:proofErr w:type="spellEnd"/>
+      <w:r>
+        <w:rPr>
+          <w:rFonts w:ascii="Verdana" w:eastAsia="Times New Roman" w:hAnsi="Verdana" w:cs="Times New Roman"/>
+          <w:color w:val="333333"/>
+          <w:sz w:val="17"/>
+          <w:szCs w:val="17"/>
+          <w:lang w:val="en-US" w:eastAsia="fr-FR"/>
+        </w:rPr>
+        <w:t xml:space="preserve"> should be 0 in php.ini</w:t>
       </w:r>
     </w:p>
     <w:p>
@@ -581,6 +894,7 @@
         </w:rPr>
         <w:t>Set "</w:t>
       </w:r>
+      <w:proofErr w:type="spellStart"/>
       <w:r>
         <w:rPr>
           <w:rFonts w:ascii="Verdana" w:eastAsia="Times New Roman" w:hAnsi="Verdana" w:cs="Times New Roman"/>
@@ -593,6 +907,7 @@
         </w:rPr>
         <w:t>intl.error_level</w:t>
       </w:r>
+      <w:proofErr w:type="spellEnd"/>
       <w:r>
         <w:rPr>
           <w:rFonts w:ascii="Verdana" w:eastAsia="Times New Roman" w:hAnsi="Verdana" w:cs="Times New Roman"/>
@@ -673,6 +988,7 @@
           <w:lang w:val="en-US" w:eastAsia="fr-FR"/>
         </w:rPr>
       </w:pPr>
+      <w:proofErr w:type="spellStart"/>
       <w:r>
         <w:rPr>
           <w:rFonts w:ascii="Verdana" w:eastAsia="Times New Roman" w:hAnsi="Verdana" w:cs="Times New Roman"/>
@@ -681,7 +997,18 @@
           <w:szCs w:val="17"/>
           <w:lang w:val="en-US" w:eastAsia="fr-FR"/>
         </w:rPr>
-        <w:t>realpath_cache_size should be at least 5M in php.ini</w:t>
+        <w:t>realpath_cache_size</w:t>
+      </w:r>
+      <w:proofErr w:type="spellEnd"/>
+      <w:r>
+        <w:rPr>
+          <w:rFonts w:ascii="Verdana" w:eastAsia="Times New Roman" w:hAnsi="Verdana" w:cs="Times New Roman"/>
+          <w:color w:val="333333"/>
+          <w:sz w:val="17"/>
+          <w:szCs w:val="17"/>
+          <w:lang w:val="en-US" w:eastAsia="fr-FR"/>
+        </w:rPr>
+        <w:t xml:space="preserve"> should be at least 5M in php.ini</w:t>
       </w:r>
     </w:p>
     <w:p>
@@ -709,6 +1036,7 @@
         </w:rPr>
         <w:t>Setting "</w:t>
       </w:r>
+      <w:proofErr w:type="spellStart"/>
       <w:r>
         <w:rPr>
           <w:rFonts w:ascii="Verdana" w:eastAsia="Times New Roman" w:hAnsi="Verdana" w:cs="Times New Roman"/>
@@ -721,6 +1049,7 @@
         </w:rPr>
         <w:t>realpath_cache_size</w:t>
       </w:r>
+      <w:proofErr w:type="spellEnd"/>
       <w:r>
         <w:rPr>
           <w:rFonts w:ascii="Verdana" w:eastAsia="Times New Roman" w:hAnsi="Verdana" w:cs="Times New Roman"/>
@@ -901,7 +1230,51 @@
             <w:szCs w:val="17"/>
             <w:lang w:eastAsia="fr-FR"/>
           </w:rPr>
-          <w:t>Configure your Symfony Application online</w:t>
+          <w:t xml:space="preserve">Configure </w:t>
+        </w:r>
+        <w:proofErr w:type="spellStart"/>
+        <w:r>
+          <w:rPr>
+            <w:rFonts w:ascii="Verdana" w:eastAsia="Times New Roman" w:hAnsi="Verdana" w:cs="Times New Roman"/>
+            <w:color w:val="868686"/>
+            <w:sz w:val="17"/>
+            <w:szCs w:val="17"/>
+            <w:lang w:eastAsia="fr-FR"/>
+          </w:rPr>
+          <w:t>your</w:t>
+        </w:r>
+        <w:proofErr w:type="spellEnd"/>
+        <w:r>
+          <w:rPr>
+            <w:rFonts w:ascii="Verdana" w:eastAsia="Times New Roman" w:hAnsi="Verdana" w:cs="Times New Roman"/>
+            <w:color w:val="868686"/>
+            <w:sz w:val="17"/>
+            <w:szCs w:val="17"/>
+            <w:lang w:eastAsia="fr-FR"/>
+          </w:rPr>
+          <w:t xml:space="preserve"> </w:t>
+        </w:r>
+        <w:proofErr w:type="spellStart"/>
+        <w:r>
+          <w:rPr>
+            <w:rFonts w:ascii="Verdana" w:eastAsia="Times New Roman" w:hAnsi="Verdana" w:cs="Times New Roman"/>
+            <w:color w:val="868686"/>
+            <w:sz w:val="17"/>
+            <w:szCs w:val="17"/>
+            <w:lang w:eastAsia="fr-FR"/>
+          </w:rPr>
+          <w:t>Symfony</w:t>
+        </w:r>
+        <w:proofErr w:type="spellEnd"/>
+        <w:r>
+          <w:rPr>
+            <w:rFonts w:ascii="Verdana" w:eastAsia="Times New Roman" w:hAnsi="Verdana" w:cs="Times New Roman"/>
+            <w:color w:val="868686"/>
+            <w:sz w:val="17"/>
+            <w:szCs w:val="17"/>
+            <w:lang w:eastAsia="fr-FR"/>
+          </w:rPr>
+          <w:t xml:space="preserve"> Application online</w:t>
         </w:r>
       </w:hyperlink>
     </w:p>
@@ -956,6 +1329,7 @@
         </w:rPr>
       </w:pPr>
       <w:hyperlink r:id="rId10" w:history="1">
+        <w:proofErr w:type="spellStart"/>
         <w:r>
           <w:rPr>
             <w:rFonts w:ascii="Verdana" w:eastAsia="Times New Roman" w:hAnsi="Verdana" w:cs="Times New Roman"/>
@@ -964,14 +1338,41 @@
             <w:szCs w:val="17"/>
             <w:lang w:eastAsia="fr-FR"/>
           </w:rPr>
-          <w:t>Re-check configuration</w:t>
+          <w:t>Re</w:t>
+        </w:r>
+        <w:proofErr w:type="spellEnd"/>
+        <w:r>
+          <w:rPr>
+            <w:rFonts w:ascii="Verdana" w:eastAsia="Times New Roman" w:hAnsi="Verdana" w:cs="Times New Roman"/>
+            <w:color w:val="868686"/>
+            <w:sz w:val="17"/>
+            <w:szCs w:val="17"/>
+            <w:lang w:eastAsia="fr-FR"/>
+          </w:rPr>
+          <w:t>-check configuration</w:t>
         </w:r>
       </w:hyperlink>
     </w:p>
     <w:p/>
     <w:p>
       <w:r>
-        <w:t xml:space="preserve">Après ça , on pointe sur l’entryPoint  </w:t>
+        <w:t xml:space="preserve">Après </w:t>
+      </w:r>
+      <w:proofErr w:type="gramStart"/>
+      <w:r>
+        <w:t>ça ,</w:t>
+      </w:r>
+      <w:proofErr w:type="gramEnd"/>
+      <w:r>
+        <w:t xml:space="preserve"> on pointe sur l’</w:t>
+      </w:r>
+      <w:proofErr w:type="spellStart"/>
+      <w:r>
+        <w:t>entryPoint</w:t>
+      </w:r>
+      <w:proofErr w:type="spellEnd"/>
+      <w:r>
+        <w:t xml:space="preserve">  </w:t>
       </w:r>
       <w:hyperlink r:id="rId11" w:history="1">
         <w:r>
@@ -990,14 +1391,50 @@
       </w:r>
     </w:p>
     <w:p>
-      <w:r>
-        <w:t>php app/console security:check</w:t>
-      </w:r>
+      <w:proofErr w:type="spellStart"/>
+      <w:proofErr w:type="gramStart"/>
+      <w:r>
+        <w:t>php</w:t>
+      </w:r>
+      <w:proofErr w:type="spellEnd"/>
+      <w:proofErr w:type="gramEnd"/>
+      <w:r>
+        <w:t xml:space="preserve"> </w:t>
+      </w:r>
+      <w:proofErr w:type="spellStart"/>
+      <w:r>
+        <w:t>app</w:t>
+      </w:r>
+      <w:proofErr w:type="spellEnd"/>
+      <w:r>
+        <w:t xml:space="preserve">/console </w:t>
+      </w:r>
+      <w:proofErr w:type="spellStart"/>
+      <w:r>
+        <w:t>security:check</w:t>
+      </w:r>
+      <w:proofErr w:type="spellEnd"/>
     </w:p>
     <w:p/>
     <w:p>
       <w:r>
-        <w:t xml:space="preserve">Ensuite on passe pour gerer les vendors </w:t>
+        <w:t xml:space="preserve">Ensuite on passe pour </w:t>
+      </w:r>
+      <w:proofErr w:type="spellStart"/>
+      <w:r>
+        <w:t>gerer</w:t>
+      </w:r>
+      <w:proofErr w:type="spellEnd"/>
+      <w:r>
+        <w:t xml:space="preserve"> les </w:t>
+      </w:r>
+      <w:proofErr w:type="spellStart"/>
+      <w:r>
+        <w:t>vendors</w:t>
+      </w:r>
+      <w:proofErr w:type="spellEnd"/>
+      <w:r>
+        <w:t xml:space="preserve"> </w:t>
       </w:r>
     </w:p>
     <w:p/>
@@ -1011,49 +1448,87 @@
         <w:rPr>
           <w:lang w:val="en-US"/>
         </w:rPr>
-        <w:t>C:\wamp\www\tp\tp1&gt;php composer.phar install</w:t>
-      </w:r>
-    </w:p>
-    <w:p>
-      <w:pPr>
-        <w:rPr>
-          <w:lang w:val="en-US"/>
-        </w:rPr>
-      </w:pPr>
-      <w:r>
-        <w:rPr>
-          <w:lang w:val="en-US"/>
-        </w:rPr>
-        <w:t>Warning: This development build of composer is over 30 days old. It is recommended to update it by running "composer.phar self-update" to get the latest version.</w:t>
-      </w:r>
-    </w:p>
-    <w:p>
-      <w:pPr>
-        <w:rPr>
-          <w:lang w:val="en-US"/>
-        </w:rPr>
-      </w:pPr>
-    </w:p>
-    <w:p>
-      <w:pPr>
-        <w:rPr>
-          <w:lang w:val="en-US"/>
-        </w:rPr>
-      </w:pPr>
-    </w:p>
-    <w:p>
-      <w:r>
-        <w:t xml:space="preserve">Deja </w:t>
+        <w:t xml:space="preserve">C:\wamp\www\tp\tp1&gt;php </w:t>
+      </w:r>
+      <w:proofErr w:type="spellStart"/>
+      <w:r>
+        <w:rPr>
+          <w:lang w:val="en-US"/>
+        </w:rPr>
+        <w:t>composer.phar</w:t>
+      </w:r>
+      <w:proofErr w:type="spellEnd"/>
+      <w:r>
+        <w:rPr>
+          <w:lang w:val="en-US"/>
+        </w:rPr>
+        <w:t xml:space="preserve"> install</w:t>
+      </w:r>
+    </w:p>
+    <w:p>
+      <w:pPr>
+        <w:rPr>
+          <w:lang w:val="en-US"/>
+        </w:rPr>
+      </w:pPr>
+      <w:r>
+        <w:rPr>
+          <w:lang w:val="en-US"/>
+        </w:rPr>
+        <w:t>Warning: This development build of composer is over 30 days old. It is recommended to update it by running "</w:t>
+      </w:r>
+      <w:proofErr w:type="spellStart"/>
+      <w:r>
+        <w:rPr>
+          <w:lang w:val="en-US"/>
+        </w:rPr>
+        <w:t>composer.phar</w:t>
+      </w:r>
+      <w:proofErr w:type="spellEnd"/>
+      <w:r>
+        <w:rPr>
+          <w:lang w:val="en-US"/>
+        </w:rPr>
+        <w:t xml:space="preserve"> self-update" to get the latest version.</w:t>
+      </w:r>
+    </w:p>
+    <w:p>
+      <w:pPr>
+        <w:rPr>
+          <w:lang w:val="en-US"/>
+        </w:rPr>
+      </w:pPr>
+    </w:p>
+    <w:p>
+      <w:pPr>
+        <w:rPr>
+          <w:lang w:val="en-US"/>
+        </w:rPr>
+      </w:pPr>
+    </w:p>
+    <w:p>
+      <w:proofErr w:type="spellStart"/>
+      <w:r>
+        <w:t>Deja</w:t>
+      </w:r>
+      <w:proofErr w:type="spellEnd"/>
+      <w:r>
+        <w:t xml:space="preserve"> </w:t>
       </w:r>
       <w:r>
         <w:t xml:space="preserve">on doit updater </w:t>
       </w:r>
       <w:r>
-        <w:t>le composer et puis installer les bundles marqués sur le composer</w:t>
+        <w:t xml:space="preserve">le composer et puis installer les bundles marqués sur le </w:t>
+      </w:r>
+      <w:proofErr w:type="spellStart"/>
+      <w:r>
+        <w:t>composer</w:t>
       </w:r>
       <w:r>
         <w:t>.json</w:t>
       </w:r>
+      <w:proofErr w:type="spellEnd"/>
     </w:p>
     <w:p>
       <w:pPr>
@@ -1062,20 +1537,42 @@
         </w:pBdr>
       </w:pPr>
       <w:r>
-        <w:t>Dans la cli il fait en qlq sorte :</w:t>
-      </w:r>
-    </w:p>
-    <w:p>
-      <w:pPr>
-        <w:rPr>
-          <w:lang w:val="en-US"/>
-        </w:rPr>
-      </w:pPr>
-      <w:r>
-        <w:rPr>
-          <w:lang w:val="en-US"/>
-        </w:rPr>
-        <w:t>C:\wamp\www\tp\tp1&gt;php composer.phar install</w:t>
+        <w:t xml:space="preserve">Dans la cli il fait en </w:t>
+      </w:r>
+      <w:proofErr w:type="spellStart"/>
+      <w:r>
+        <w:t>qlq</w:t>
+      </w:r>
+      <w:proofErr w:type="spellEnd"/>
+      <w:r>
+        <w:t xml:space="preserve"> sorte :</w:t>
+      </w:r>
+    </w:p>
+    <w:p>
+      <w:pPr>
+        <w:rPr>
+          <w:lang w:val="en-US"/>
+        </w:rPr>
+      </w:pPr>
+      <w:r>
+        <w:rPr>
+          <w:lang w:val="en-US"/>
+        </w:rPr>
+        <w:t xml:space="preserve">C:\wamp\www\tp\tp1&gt;php </w:t>
+      </w:r>
+      <w:proofErr w:type="spellStart"/>
+      <w:r>
+        <w:rPr>
+          <w:lang w:val="en-US"/>
+        </w:rPr>
+        <w:t>composer.phar</w:t>
+      </w:r>
+      <w:proofErr w:type="spellEnd"/>
+      <w:r>
+        <w:rPr>
+          <w:lang w:val="en-US"/>
+        </w:rPr>
+        <w:t xml:space="preserve"> install</w:t>
       </w:r>
     </w:p>
     <w:p>
@@ -1127,7 +1624,21 @@
         <w:rPr>
           <w:lang w:val="en-US"/>
         </w:rPr>
-        <w:t xml:space="preserve">  - Installing doctrine/lexer (v1.0.1): Downloading (100%)</w:t>
+        <w:t xml:space="preserve">  - Installing doctrine/</w:t>
+      </w:r>
+      <w:proofErr w:type="spellStart"/>
+      <w:r>
+        <w:rPr>
+          <w:lang w:val="en-US"/>
+        </w:rPr>
+        <w:t>lexer</w:t>
+      </w:r>
+      <w:proofErr w:type="spellEnd"/>
+      <w:r>
+        <w:rPr>
+          <w:lang w:val="en-US"/>
+        </w:rPr>
+        <w:t xml:space="preserve"> (v1.0.1): Downloading (100%)</w:t>
       </w:r>
     </w:p>
     <w:p>
@@ -1167,72 +1678,212 @@
           <w:lang w:val="en-US"/>
         </w:rPr>
         <w:lastRenderedPageBreak/>
-        <w:t xml:space="preserve">  - Installing symfony/symfony (v2.8.38): Downloading (100%)</w:t>
-      </w:r>
-    </w:p>
-    <w:p>
-      <w:pPr>
-        <w:rPr>
-          <w:lang w:val="en-US"/>
-        </w:rPr>
-      </w:pPr>
-      <w:r>
-        <w:rPr>
-          <w:lang w:val="en-US"/>
-        </w:rPr>
-        <w:t xml:space="preserve">  - Installing symfony/security-acl (v3.0.1): Downloading (100%)</w:t>
-      </w:r>
-    </w:p>
-    <w:p>
-      <w:pPr>
-        <w:rPr>
-          <w:lang w:val="en-US"/>
-        </w:rPr>
-      </w:pPr>
-      <w:r>
-        <w:rPr>
-          <w:lang w:val="en-US"/>
-        </w:rPr>
-        <w:t xml:space="preserve">  - Installing symfony/polyfill-util (v1.7.0): Downloading (100%)</w:t>
-      </w:r>
-    </w:p>
-    <w:p>
-      <w:pPr>
-        <w:rPr>
-          <w:lang w:val="en-US"/>
-        </w:rPr>
-      </w:pPr>
-      <w:r>
-        <w:rPr>
-          <w:lang w:val="en-US"/>
-        </w:rPr>
-        <w:t xml:space="preserve">  - Installing paragonie/random_compat (v2.0.12): Downloading (100%)</w:t>
-      </w:r>
-    </w:p>
-    <w:p>
-      <w:pPr>
-        <w:rPr>
-          <w:lang w:val="en-US"/>
-        </w:rPr>
-      </w:pPr>
-      <w:r>
-        <w:rPr>
-          <w:lang w:val="en-US"/>
-        </w:rPr>
-        <w:t xml:space="preserve">  - Installing symfony/polyfill-php70 (v1.7.0): Downloading (100%)</w:t>
-      </w:r>
-    </w:p>
-    <w:p>
-      <w:pPr>
-        <w:rPr>
-          <w:lang w:val="en-US"/>
-        </w:rPr>
-      </w:pPr>
-      <w:r>
-        <w:rPr>
-          <w:lang w:val="en-US"/>
-        </w:rPr>
-        <w:t xml:space="preserve">  - Installing symfony/polyfill-php56 (v1.7.0): Downloading (100%)</w:t>
+        <w:t xml:space="preserve">  - Installing </w:t>
+      </w:r>
+      <w:proofErr w:type="spellStart"/>
+      <w:r>
+        <w:rPr>
+          <w:lang w:val="en-US"/>
+        </w:rPr>
+        <w:t>symfony</w:t>
+      </w:r>
+      <w:proofErr w:type="spellEnd"/>
+      <w:r>
+        <w:rPr>
+          <w:lang w:val="en-US"/>
+        </w:rPr>
+        <w:t>/</w:t>
+      </w:r>
+      <w:proofErr w:type="spellStart"/>
+      <w:r>
+        <w:rPr>
+          <w:lang w:val="en-US"/>
+        </w:rPr>
+        <w:t>symfony</w:t>
+      </w:r>
+      <w:proofErr w:type="spellEnd"/>
+      <w:r>
+        <w:rPr>
+          <w:lang w:val="en-US"/>
+        </w:rPr>
+        <w:t xml:space="preserve"> (v2.8.38): Downloading (100%)</w:t>
+      </w:r>
+    </w:p>
+    <w:p>
+      <w:pPr>
+        <w:rPr>
+          <w:lang w:val="en-US"/>
+        </w:rPr>
+      </w:pPr>
+      <w:r>
+        <w:rPr>
+          <w:lang w:val="en-US"/>
+        </w:rPr>
+        <w:t xml:space="preserve">  - Installing </w:t>
+      </w:r>
+      <w:proofErr w:type="spellStart"/>
+      <w:r>
+        <w:rPr>
+          <w:lang w:val="en-US"/>
+        </w:rPr>
+        <w:t>symfony</w:t>
+      </w:r>
+      <w:proofErr w:type="spellEnd"/>
+      <w:r>
+        <w:rPr>
+          <w:lang w:val="en-US"/>
+        </w:rPr>
+        <w:t>/security-</w:t>
+      </w:r>
+      <w:proofErr w:type="spellStart"/>
+      <w:r>
+        <w:rPr>
+          <w:lang w:val="en-US"/>
+        </w:rPr>
+        <w:t>acl</w:t>
+      </w:r>
+      <w:proofErr w:type="spellEnd"/>
+      <w:r>
+        <w:rPr>
+          <w:lang w:val="en-US"/>
+        </w:rPr>
+        <w:t xml:space="preserve"> (v3.0.1): Downloading (100%)</w:t>
+      </w:r>
+    </w:p>
+    <w:p>
+      <w:pPr>
+        <w:rPr>
+          <w:lang w:val="en-US"/>
+        </w:rPr>
+      </w:pPr>
+      <w:r>
+        <w:rPr>
+          <w:lang w:val="en-US"/>
+        </w:rPr>
+        <w:t xml:space="preserve">  - Installing </w:t>
+      </w:r>
+      <w:proofErr w:type="spellStart"/>
+      <w:r>
+        <w:rPr>
+          <w:lang w:val="en-US"/>
+        </w:rPr>
+        <w:t>symfony</w:t>
+      </w:r>
+      <w:proofErr w:type="spellEnd"/>
+      <w:r>
+        <w:rPr>
+          <w:lang w:val="en-US"/>
+        </w:rPr>
+        <w:t>/</w:t>
+      </w:r>
+      <w:proofErr w:type="spellStart"/>
+      <w:r>
+        <w:rPr>
+          <w:lang w:val="en-US"/>
+        </w:rPr>
+        <w:t>polyfill-util</w:t>
+      </w:r>
+      <w:proofErr w:type="spellEnd"/>
+      <w:r>
+        <w:rPr>
+          <w:lang w:val="en-US"/>
+        </w:rPr>
+        <w:t xml:space="preserve"> (v1.7.0): Downloading (100%)</w:t>
+      </w:r>
+    </w:p>
+    <w:p>
+      <w:pPr>
+        <w:rPr>
+          <w:lang w:val="en-US"/>
+        </w:rPr>
+      </w:pPr>
+      <w:r>
+        <w:rPr>
+          <w:lang w:val="en-US"/>
+        </w:rPr>
+        <w:t xml:space="preserve">  - Installing </w:t>
+      </w:r>
+      <w:proofErr w:type="spellStart"/>
+      <w:r>
+        <w:rPr>
+          <w:lang w:val="en-US"/>
+        </w:rPr>
+        <w:t>paragonie</w:t>
+      </w:r>
+      <w:proofErr w:type="spellEnd"/>
+      <w:r>
+        <w:rPr>
+          <w:lang w:val="en-US"/>
+        </w:rPr>
+        <w:t>/</w:t>
+      </w:r>
+      <w:proofErr w:type="spellStart"/>
+      <w:r>
+        <w:rPr>
+          <w:lang w:val="en-US"/>
+        </w:rPr>
+        <w:t>random_compat</w:t>
+      </w:r>
+      <w:proofErr w:type="spellEnd"/>
+      <w:r>
+        <w:rPr>
+          <w:lang w:val="en-US"/>
+        </w:rPr>
+        <w:t xml:space="preserve"> (v2.0.12): Downloading (100%)</w:t>
+      </w:r>
+    </w:p>
+    <w:p>
+      <w:pPr>
+        <w:rPr>
+          <w:lang w:val="en-US"/>
+        </w:rPr>
+      </w:pPr>
+      <w:r>
+        <w:rPr>
+          <w:lang w:val="en-US"/>
+        </w:rPr>
+        <w:t xml:space="preserve">  - Installing </w:t>
+      </w:r>
+      <w:proofErr w:type="spellStart"/>
+      <w:r>
+        <w:rPr>
+          <w:lang w:val="en-US"/>
+        </w:rPr>
+        <w:t>symfony</w:t>
+      </w:r>
+      <w:proofErr w:type="spellEnd"/>
+      <w:r>
+        <w:rPr>
+          <w:lang w:val="en-US"/>
+        </w:rPr>
+        <w:t>/polyfill-php70 (v1.7.0): Downloading (100%)</w:t>
+      </w:r>
+    </w:p>
+    <w:p>
+      <w:pPr>
+        <w:rPr>
+          <w:lang w:val="en-US"/>
+        </w:rPr>
+      </w:pPr>
+      <w:r>
+        <w:rPr>
+          <w:lang w:val="en-US"/>
+        </w:rPr>
+        <w:t xml:space="preserve">  - Installing </w:t>
+      </w:r>
+      <w:proofErr w:type="spellStart"/>
+      <w:r>
+        <w:rPr>
+          <w:lang w:val="en-US"/>
+        </w:rPr>
+        <w:t>symfony</w:t>
+      </w:r>
+      <w:proofErr w:type="spellEnd"/>
+      <w:r>
+        <w:rPr>
+          <w:lang w:val="en-US"/>
+        </w:rPr>
+        <w:t>/polyfill-php56 (v1.7.0): Downloading (100%)</w:t>
       </w:r>
     </w:p>
     <w:p>
@@ -1248,20 +1899,61 @@
         <w:rPr>
           <w:lang w:val="en-US"/>
         </w:rPr>
-        <w:t xml:space="preserve">  - Installing ircmaxell/password-compat (v1.0.4): Downloading (failed)</w:t>
-      </w:r>
-    </w:p>
-    <w:p>
-      <w:pPr>
-        <w:rPr>
-          <w:lang w:val="en-US"/>
-        </w:rPr>
-      </w:pPr>
-    </w:p>
-    <w:p>
-      <w:r>
-        <w:t>FYI : on peut telecharger le zip pour la config de NetBeans</w:t>
-      </w:r>
+        <w:t xml:space="preserve">  - Installing </w:t>
+      </w:r>
+      <w:proofErr w:type="spellStart"/>
+      <w:r>
+        <w:rPr>
+          <w:lang w:val="en-US"/>
+        </w:rPr>
+        <w:t>ircmaxell</w:t>
+      </w:r>
+      <w:proofErr w:type="spellEnd"/>
+      <w:r>
+        <w:rPr>
+          <w:lang w:val="en-US"/>
+        </w:rPr>
+        <w:t>/password-</w:t>
+      </w:r>
+      <w:proofErr w:type="spellStart"/>
+      <w:r>
+        <w:rPr>
+          <w:lang w:val="en-US"/>
+        </w:rPr>
+        <w:t>compat</w:t>
+      </w:r>
+      <w:proofErr w:type="spellEnd"/>
+      <w:r>
+        <w:rPr>
+          <w:lang w:val="en-US"/>
+        </w:rPr>
+        <w:t xml:space="preserve"> (v1.0.4): Downloading (failed)</w:t>
+      </w:r>
+    </w:p>
+    <w:p>
+      <w:pPr>
+        <w:rPr>
+          <w:lang w:val="en-US"/>
+        </w:rPr>
+      </w:pPr>
+    </w:p>
+    <w:p>
+      <w:r>
+        <w:t xml:space="preserve">FYI : on peut </w:t>
+      </w:r>
+      <w:proofErr w:type="spellStart"/>
+      <w:r>
+        <w:t>telecharger</w:t>
+      </w:r>
+      <w:proofErr w:type="spellEnd"/>
+      <w:r>
+        <w:t xml:space="preserve"> le zip pour la config de </w:t>
+      </w:r>
+      <w:proofErr w:type="spellStart"/>
+      <w:r>
+        <w:t>NetBeans</w:t>
+      </w:r>
+      <w:proofErr w:type="spellEnd"/>
     </w:p>
     <w:p>
       <w:hyperlink r:id="rId12" w:history="1">
@@ -1275,13 +1967,39 @@
     </w:p>
     <w:p/>
     <w:p>
-      <w:r>
-        <w:t>après en cas d’ajout nouveau bundle via la commande il te faudra une config de plus consistant entre autres (autoloading) :</w:t>
-      </w:r>
-    </w:p>
-    <w:p>
-      <w:r>
-        <w:t>modifier le fichier composer.json dans le section</w:t>
+      <w:proofErr w:type="gramStart"/>
+      <w:r>
+        <w:t>après</w:t>
+      </w:r>
+      <w:proofErr w:type="gramEnd"/>
+      <w:r>
+        <w:t xml:space="preserve"> en cas d’ajout nouveau bundle via la commande il te faudra une config de plus consistant entre autres (</w:t>
+      </w:r>
+      <w:proofErr w:type="spellStart"/>
+      <w:r>
+        <w:t>autoloading</w:t>
+      </w:r>
+      <w:proofErr w:type="spellEnd"/>
+      <w:r>
+        <w:t>) :</w:t>
+      </w:r>
+    </w:p>
+    <w:p>
+      <w:proofErr w:type="gramStart"/>
+      <w:r>
+        <w:t>modifier</w:t>
+      </w:r>
+      <w:proofErr w:type="gramEnd"/>
+      <w:r>
+        <w:t xml:space="preserve"> le fichier </w:t>
+      </w:r>
+      <w:proofErr w:type="spellStart"/>
+      <w:r>
+        <w:t>composer.json</w:t>
+      </w:r>
+      <w:proofErr w:type="spellEnd"/>
+      <w:r>
+        <w:t xml:space="preserve"> dans le section</w:t>
       </w:r>
     </w:p>
     <w:p>
@@ -1291,7 +2009,17 @@
     </w:p>
     <w:p>
       <w:r>
-        <w:t xml:space="preserve">            "": "src/"</w:t>
+        <w:t xml:space="preserve">            "": "</w:t>
+      </w:r>
+      <w:proofErr w:type="spellStart"/>
+      <w:proofErr w:type="gramStart"/>
+      <w:r>
+        <w:t>src</w:t>
+      </w:r>
+      <w:proofErr w:type="spellEnd"/>
+      <w:proofErr w:type="gramEnd"/>
+      <w:r>
+        <w:t>/"</w:t>
       </w:r>
     </w:p>
     <w:p>
@@ -1301,16 +2029,49 @@
     </w:p>
     <w:p>
       <w:r>
-        <w:t>Puis executer :</w:t>
-      </w:r>
-    </w:p>
-    <w:p>
-      <w:r>
-        <w:t>php composer.phar dump-autoload</w:t>
-      </w:r>
-      <w:r>
-        <w:t xml:space="preserve">  pour pallier le problème d’autoloading</w:t>
-      </w:r>
+        <w:t xml:space="preserve">Puis </w:t>
+      </w:r>
+      <w:proofErr w:type="spellStart"/>
+      <w:r>
+        <w:t>executer</w:t>
+      </w:r>
+      <w:proofErr w:type="spellEnd"/>
+      <w:r>
+        <w:t> :</w:t>
+      </w:r>
+    </w:p>
+    <w:p>
+      <w:proofErr w:type="spellStart"/>
+      <w:proofErr w:type="gramStart"/>
+      <w:r>
+        <w:t>php</w:t>
+      </w:r>
+      <w:proofErr w:type="spellEnd"/>
+      <w:proofErr w:type="gramEnd"/>
+      <w:r>
+        <w:t xml:space="preserve"> </w:t>
+      </w:r>
+      <w:proofErr w:type="spellStart"/>
+      <w:r>
+        <w:t>composer.phar</w:t>
+      </w:r>
+      <w:proofErr w:type="spellEnd"/>
+      <w:r>
+        <w:t xml:space="preserve"> dump-</w:t>
+      </w:r>
+      <w:proofErr w:type="spellStart"/>
+      <w:r>
+        <w:t>autoload</w:t>
+      </w:r>
+      <w:proofErr w:type="spellEnd"/>
+      <w:r>
+        <w:t xml:space="preserve">  pour pallier le problème d’</w:t>
+      </w:r>
+      <w:proofErr w:type="spellStart"/>
+      <w:r>
+        <w:t>autoloading</w:t>
+      </w:r>
+      <w:proofErr w:type="spellEnd"/>
     </w:p>
     <w:p/>
     <w:p/>
@@ -1322,11 +2083,16 @@
         <w:t xml:space="preserve"> (les commandes sont explicites sur le site </w:t>
       </w:r>
       <w:r>
-        <w:t>https://packagist.org/packages</w:t>
+        <w:t>https://packagist.org/</w:t>
+      </w:r>
+      <w:proofErr w:type="gramStart"/>
+      <w:r>
+        <w:t>packages</w:t>
       </w:r>
       <w:r>
         <w:t xml:space="preserve"> )</w:t>
       </w:r>
+      <w:proofErr w:type="gramEnd"/>
       <w:r>
         <w:t>:</w:t>
       </w:r>
@@ -1337,42 +2103,175 @@
           <w:lang w:val="en-US"/>
         </w:rPr>
       </w:pPr>
-      <w:r>
-        <w:rPr>
-          <w:lang w:val="en-US"/>
-        </w:rPr>
-        <w:t>php composer.phar require jms/serializer-bundle</w:t>
-      </w:r>
-    </w:p>
-    <w:p>
-      <w:pPr>
-        <w:rPr>
-          <w:lang w:val="en-US"/>
-        </w:rPr>
-      </w:pPr>
-      <w:r>
-        <w:rPr>
-          <w:lang w:val="en-US"/>
-        </w:rPr>
-        <w:t>php composer.phar require friendsofsymfony/user-bundle</w:t>
-      </w:r>
-    </w:p>
-    <w:p>
-      <w:pPr>
-        <w:rPr>
-          <w:lang w:val="en-US"/>
-        </w:rPr>
-      </w:pPr>
-      <w:r>
-        <w:rPr>
-          <w:lang w:val="en-US"/>
-        </w:rPr>
-        <w:t>php composer.phar require friendsofsymfony/rest-bundle</w:t>
-      </w:r>
-    </w:p>
-    <w:p>
-      <w:r>
-        <w:t>idem pour la suite des bundles qu</w:t>
+      <w:proofErr w:type="spellStart"/>
+      <w:proofErr w:type="gramStart"/>
+      <w:r>
+        <w:rPr>
+          <w:lang w:val="en-US"/>
+        </w:rPr>
+        <w:t>php</w:t>
+      </w:r>
+      <w:proofErr w:type="spellEnd"/>
+      <w:proofErr w:type="gramEnd"/>
+      <w:r>
+        <w:rPr>
+          <w:lang w:val="en-US"/>
+        </w:rPr>
+        <w:t xml:space="preserve"> </w:t>
+      </w:r>
+      <w:proofErr w:type="spellStart"/>
+      <w:r>
+        <w:rPr>
+          <w:lang w:val="en-US"/>
+        </w:rPr>
+        <w:t>composer.phar</w:t>
+      </w:r>
+      <w:proofErr w:type="spellEnd"/>
+      <w:r>
+        <w:rPr>
+          <w:lang w:val="en-US"/>
+        </w:rPr>
+        <w:t xml:space="preserve"> require </w:t>
+      </w:r>
+      <w:proofErr w:type="spellStart"/>
+      <w:r>
+        <w:rPr>
+          <w:lang w:val="en-US"/>
+        </w:rPr>
+        <w:t>jms</w:t>
+      </w:r>
+      <w:proofErr w:type="spellEnd"/>
+      <w:r>
+        <w:rPr>
+          <w:lang w:val="en-US"/>
+        </w:rPr>
+        <w:t>/</w:t>
+      </w:r>
+      <w:proofErr w:type="spellStart"/>
+      <w:r>
+        <w:rPr>
+          <w:lang w:val="en-US"/>
+        </w:rPr>
+        <w:t>serializer</w:t>
+      </w:r>
+      <w:proofErr w:type="spellEnd"/>
+      <w:r>
+        <w:rPr>
+          <w:lang w:val="en-US"/>
+        </w:rPr>
+        <w:t>-bundle</w:t>
+      </w:r>
+    </w:p>
+    <w:p>
+      <w:pPr>
+        <w:rPr>
+          <w:lang w:val="en-US"/>
+        </w:rPr>
+      </w:pPr>
+      <w:proofErr w:type="spellStart"/>
+      <w:proofErr w:type="gramStart"/>
+      <w:r>
+        <w:rPr>
+          <w:lang w:val="en-US"/>
+        </w:rPr>
+        <w:t>php</w:t>
+      </w:r>
+      <w:proofErr w:type="spellEnd"/>
+      <w:proofErr w:type="gramEnd"/>
+      <w:r>
+        <w:rPr>
+          <w:lang w:val="en-US"/>
+        </w:rPr>
+        <w:t xml:space="preserve"> </w:t>
+      </w:r>
+      <w:proofErr w:type="spellStart"/>
+      <w:r>
+        <w:rPr>
+          <w:lang w:val="en-US"/>
+        </w:rPr>
+        <w:t>composer.phar</w:t>
+      </w:r>
+      <w:proofErr w:type="spellEnd"/>
+      <w:r>
+        <w:rPr>
+          <w:lang w:val="en-US"/>
+        </w:rPr>
+        <w:t xml:space="preserve"> require </w:t>
+      </w:r>
+      <w:proofErr w:type="spellStart"/>
+      <w:r>
+        <w:rPr>
+          <w:lang w:val="en-US"/>
+        </w:rPr>
+        <w:t>friendsofsymfony</w:t>
+      </w:r>
+      <w:proofErr w:type="spellEnd"/>
+      <w:r>
+        <w:rPr>
+          <w:lang w:val="en-US"/>
+        </w:rPr>
+        <w:t>/user-bundle</w:t>
+      </w:r>
+    </w:p>
+    <w:p>
+      <w:pPr>
+        <w:rPr>
+          <w:lang w:val="en-US"/>
+        </w:rPr>
+      </w:pPr>
+      <w:proofErr w:type="spellStart"/>
+      <w:proofErr w:type="gramStart"/>
+      <w:r>
+        <w:rPr>
+          <w:lang w:val="en-US"/>
+        </w:rPr>
+        <w:t>php</w:t>
+      </w:r>
+      <w:proofErr w:type="spellEnd"/>
+      <w:proofErr w:type="gramEnd"/>
+      <w:r>
+        <w:rPr>
+          <w:lang w:val="en-US"/>
+        </w:rPr>
+        <w:t xml:space="preserve"> </w:t>
+      </w:r>
+      <w:proofErr w:type="spellStart"/>
+      <w:r>
+        <w:rPr>
+          <w:lang w:val="en-US"/>
+        </w:rPr>
+        <w:t>composer.phar</w:t>
+      </w:r>
+      <w:proofErr w:type="spellEnd"/>
+      <w:r>
+        <w:rPr>
+          <w:lang w:val="en-US"/>
+        </w:rPr>
+        <w:t xml:space="preserve"> require </w:t>
+      </w:r>
+      <w:proofErr w:type="spellStart"/>
+      <w:r>
+        <w:rPr>
+          <w:lang w:val="en-US"/>
+        </w:rPr>
+        <w:t>friendsofsymfony</w:t>
+      </w:r>
+      <w:proofErr w:type="spellEnd"/>
+      <w:r>
+        <w:rPr>
+          <w:lang w:val="en-US"/>
+        </w:rPr>
+        <w:t>/rest-bundle</w:t>
+      </w:r>
+    </w:p>
+    <w:p>
+      <w:proofErr w:type="gramStart"/>
+      <w:r>
+        <w:t>idem</w:t>
+      </w:r>
+      <w:proofErr w:type="gramEnd"/>
+      <w:r>
+        <w:t xml:space="preserve"> pour la suite des bundles qu</w:t>
       </w:r>
       <w:r>
         <w:t xml:space="preserve">e l’on peut trouver sur </w:t>
@@ -1388,18 +2287,908 @@
     </w:p>
     <w:p>
       <w:r>
-        <w:t xml:space="preserve">Fais attention juste au requirement de </w:t>
+        <w:t xml:space="preserve">Fais attention juste au </w:t>
+      </w:r>
+      <w:proofErr w:type="spellStart"/>
+      <w:r>
+        <w:t>requirement</w:t>
+      </w:r>
+      <w:proofErr w:type="spellEnd"/>
+      <w:r>
+        <w:t xml:space="preserve"> de </w:t>
       </w:r>
       <w:r>
         <w:t xml:space="preserve">version </w:t>
       </w:r>
+      <w:proofErr w:type="spellStart"/>
+      <w:r>
+        <w:t>php</w:t>
+      </w:r>
+      <w:proofErr w:type="spellEnd"/>
+    </w:p>
+    <w:p>
+      <w:r>
+        <w:t xml:space="preserve">Des fois des erreurs de cache </w:t>
+      </w:r>
+      <w:proofErr w:type="spellStart"/>
+      <w:r>
+        <w:t>empechent</w:t>
+      </w:r>
+      <w:proofErr w:type="spellEnd"/>
+      <w:r>
+        <w:t xml:space="preserve"> de bien pointer sur la </w:t>
+      </w:r>
+      <w:proofErr w:type="spellStart"/>
+      <w:r>
+        <w:t>db</w:t>
+      </w:r>
+      <w:proofErr w:type="spellEnd"/>
+      <w:r>
+        <w:t xml:space="preserve"> </w:t>
+      </w:r>
+      <w:proofErr w:type="spellStart"/>
+      <w:r>
+        <w:t>bn</w:t>
+      </w:r>
+      <w:proofErr w:type="spellEnd"/>
+      <w:r>
+        <w:t xml:space="preserve"> pratique </w:t>
+      </w:r>
+      <w:proofErr w:type="spellStart"/>
+      <w:r>
+        <w:t>cé</w:t>
+      </w:r>
+      <w:proofErr w:type="spellEnd"/>
+      <w:r>
+        <w:t xml:space="preserve"> de faire la commande avant </w:t>
+      </w:r>
+      <w:proofErr w:type="spellStart"/>
+      <w:r>
+        <w:t>tte</w:t>
+      </w:r>
+      <w:proofErr w:type="spellEnd"/>
+      <w:r>
+        <w:t xml:space="preserve"> chose</w:t>
+      </w:r>
+    </w:p>
+    <w:p>
+      <w:pPr>
+        <w:shd w:val="clear" w:color="auto" w:fill="EFF0F1"/>
+        <w:tabs>
+          <w:tab w:val="left" w:pos="916"/>
+          <w:tab w:val="left" w:pos="1832"/>
+          <w:tab w:val="left" w:pos="2748"/>
+          <w:tab w:val="left" w:pos="3664"/>
+          <w:tab w:val="left" w:pos="4580"/>
+          <w:tab w:val="left" w:pos="5496"/>
+          <w:tab w:val="left" w:pos="6412"/>
+          <w:tab w:val="left" w:pos="7328"/>
+          <w:tab w:val="left" w:pos="8244"/>
+          <w:tab w:val="left" w:pos="9160"/>
+          <w:tab w:val="left" w:pos="10076"/>
+          <w:tab w:val="left" w:pos="10992"/>
+          <w:tab w:val="left" w:pos="11908"/>
+          <w:tab w:val="left" w:pos="12824"/>
+          <w:tab w:val="left" w:pos="13740"/>
+          <w:tab w:val="left" w:pos="14656"/>
+        </w:tabs>
+        <w:spacing w:after="0" w:line="240" w:lineRule="auto"/>
+        <w:textAlignment w:val="baseline"/>
+        <w:rPr>
+          <w:rFonts w:ascii="Consolas" w:eastAsia="Times New Roman" w:hAnsi="Consolas" w:cs="Courier New"/>
+          <w:color w:val="393318"/>
+          <w:sz w:val="20"/>
+          <w:szCs w:val="20"/>
+          <w:lang w:eastAsia="fr-FR"/>
+        </w:rPr>
+      </w:pPr>
+      <w:proofErr w:type="spellStart"/>
+      <w:proofErr w:type="gramStart"/>
+      <w:r>
+        <w:rPr>
+          <w:rFonts w:ascii="inherit" w:eastAsia="Times New Roman" w:hAnsi="inherit" w:cs="Courier New"/>
+          <w:color w:val="303336"/>
+          <w:sz w:val="20"/>
+          <w:szCs w:val="20"/>
+          <w:bdr w:val="none" w:sz="0" w:space="0" w:color="auto" w:frame="1"/>
+          <w:shd w:val="clear" w:color="auto" w:fill="EFF0F1"/>
+          <w:lang w:eastAsia="fr-FR"/>
+        </w:rPr>
+        <w:t>doctrine:</w:t>
+      </w:r>
+      <w:proofErr w:type="gramEnd"/>
+      <w:r>
+        <w:rPr>
+          <w:rFonts w:ascii="inherit" w:eastAsia="Times New Roman" w:hAnsi="inherit" w:cs="Courier New"/>
+          <w:color w:val="303336"/>
+          <w:sz w:val="20"/>
+          <w:szCs w:val="20"/>
+          <w:bdr w:val="none" w:sz="0" w:space="0" w:color="auto" w:frame="1"/>
+          <w:shd w:val="clear" w:color="auto" w:fill="EFF0F1"/>
+          <w:lang w:eastAsia="fr-FR"/>
+        </w:rPr>
+        <w:t>database:create</w:t>
+      </w:r>
+      <w:proofErr w:type="spellEnd"/>
+    </w:p>
+    <w:p/>
+    <w:p>
+      <w:r>
+        <w:t xml:space="preserve">Des remarques </w:t>
+      </w:r>
+    </w:p>
+    <w:p>
+      <w:r>
+        <w:lastRenderedPageBreak/>
+        <w:t>Grosso modo</w:t>
+      </w:r>
+    </w:p>
+    <w:p>
+      <w:pPr>
+        <w:pStyle w:val="PrformatHTML"/>
+        <w:shd w:val="clear" w:color="auto" w:fill="FFFFFF"/>
+        <w:rPr>
+          <w:color w:val="000000"/>
+          <w:shd w:val="clear" w:color="auto" w:fill="F7FAFF"/>
+        </w:rPr>
+      </w:pPr>
+      <w:r>
+        <w:rPr>
+          <w:b/>
+          <w:bCs/>
+          <w:color w:val="000080"/>
+          <w:shd w:val="clear" w:color="auto" w:fill="F7FAFF"/>
+        </w:rPr>
+        <w:t xml:space="preserve">new </w:t>
+      </w:r>
+      <w:r>
+        <w:rPr>
+          <w:b/>
+          <w:bCs/>
+          <w:color w:val="000000"/>
+          <w:shd w:val="clear" w:color="auto" w:fill="F7FAFF"/>
+        </w:rPr>
+        <w:t>JMS\</w:t>
+      </w:r>
+      <w:proofErr w:type="spellStart"/>
+      <w:r>
+        <w:rPr>
+          <w:b/>
+          <w:bCs/>
+          <w:color w:val="000000"/>
+          <w:shd w:val="clear" w:color="auto" w:fill="F7FAFF"/>
+        </w:rPr>
+        <w:t>SerializerBundle</w:t>
+      </w:r>
+      <w:proofErr w:type="spellEnd"/>
+      <w:r>
+        <w:rPr>
+          <w:b/>
+          <w:bCs/>
+          <w:color w:val="000000"/>
+          <w:shd w:val="clear" w:color="auto" w:fill="F7FAFF"/>
+        </w:rPr>
+        <w:t>\</w:t>
+      </w:r>
+      <w:proofErr w:type="spellStart"/>
+      <w:proofErr w:type="gramStart"/>
+      <w:r>
+        <w:rPr>
+          <w:b/>
+          <w:bCs/>
+          <w:color w:val="000000"/>
+          <w:shd w:val="clear" w:color="auto" w:fill="F7FAFF"/>
+        </w:rPr>
+        <w:t>JMSSerializerBundle</w:t>
+      </w:r>
+      <w:proofErr w:type="spellEnd"/>
+      <w:r>
+        <w:rPr>
+          <w:b/>
+          <w:bCs/>
+          <w:color w:val="000000"/>
+          <w:shd w:val="clear" w:color="auto" w:fill="F7FAFF"/>
+        </w:rPr>
+        <w:t>(</w:t>
+      </w:r>
+      <w:proofErr w:type="gramEnd"/>
+      <w:r>
+        <w:rPr>
+          <w:b/>
+          <w:bCs/>
+          <w:color w:val="000000"/>
+          <w:shd w:val="clear" w:color="auto" w:fill="F7FAFF"/>
+        </w:rPr>
+        <w:t>)</w:t>
+      </w:r>
+      <w:r>
+        <w:rPr>
+          <w:color w:val="000000"/>
+          <w:shd w:val="clear" w:color="auto" w:fill="F7FAFF"/>
+        </w:rPr>
+        <w:t> :</w:t>
+      </w:r>
+    </w:p>
+    <w:p>
+      <w:pPr>
+        <w:pStyle w:val="PrformatHTML"/>
+        <w:shd w:val="clear" w:color="auto" w:fill="FFFFFF"/>
+        <w:rPr>
+          <w:color w:val="000000"/>
+          <w:shd w:val="clear" w:color="auto" w:fill="F7FAFF"/>
+        </w:rPr>
+      </w:pPr>
+      <w:r>
+        <w:rPr>
+          <w:color w:val="000000"/>
+          <w:shd w:val="clear" w:color="auto" w:fill="F7FAFF"/>
+        </w:rPr>
+        <w:t xml:space="preserve">permet d’utiliser le </w:t>
+      </w:r>
+      <w:proofErr w:type="spellStart"/>
+      <w:r>
+        <w:rPr>
+          <w:color w:val="000000"/>
+          <w:shd w:val="clear" w:color="auto" w:fill="F7FAFF"/>
+        </w:rPr>
+        <w:t>filter</w:t>
+      </w:r>
+      <w:proofErr w:type="spellEnd"/>
+      <w:r>
+        <w:rPr>
+          <w:color w:val="000000"/>
+          <w:shd w:val="clear" w:color="auto" w:fill="F7FAFF"/>
+        </w:rPr>
+        <w:t xml:space="preserve"> </w:t>
+      </w:r>
+      <w:proofErr w:type="spellStart"/>
+      <w:r>
+        <w:rPr>
+          <w:color w:val="000000"/>
+          <w:shd w:val="clear" w:color="auto" w:fill="F7FAFF"/>
+        </w:rPr>
+        <w:t>serialize</w:t>
+      </w:r>
+      <w:proofErr w:type="spellEnd"/>
+      <w:r>
+        <w:rPr>
+          <w:color w:val="000000"/>
+          <w:shd w:val="clear" w:color="auto" w:fill="F7FAFF"/>
+        </w:rPr>
+        <w:t xml:space="preserve"> dans le </w:t>
+      </w:r>
+      <w:proofErr w:type="spellStart"/>
+      <w:r>
+        <w:rPr>
+          <w:color w:val="000000"/>
+          <w:shd w:val="clear" w:color="auto" w:fill="F7FAFF"/>
+        </w:rPr>
+        <w:t>template</w:t>
+      </w:r>
+      <w:proofErr w:type="spellEnd"/>
+      <w:r>
+        <w:rPr>
+          <w:color w:val="000000"/>
+          <w:shd w:val="clear" w:color="auto" w:fill="F7FAFF"/>
+        </w:rPr>
+        <w:t xml:space="preserve"> pour un objet ex </w:t>
+      </w:r>
+      <w:r>
+        <w:rPr>
+          <w:color w:val="000000"/>
+          <w:shd w:val="clear" w:color="auto" w:fill="F7FAFF"/>
+        </w:rPr>
+        <w:t>{</w:t>
+      </w:r>
+      <w:proofErr w:type="gramStart"/>
+      <w:r>
+        <w:rPr>
+          <w:color w:val="000000"/>
+          <w:shd w:val="clear" w:color="auto" w:fill="F7FAFF"/>
+        </w:rPr>
+        <w:t>{ message</w:t>
+      </w:r>
+      <w:proofErr w:type="gramEnd"/>
+      <w:r>
+        <w:rPr>
+          <w:color w:val="000000"/>
+          <w:shd w:val="clear" w:color="auto" w:fill="F7FAFF"/>
+        </w:rPr>
+        <w:t xml:space="preserve">| </w:t>
+      </w:r>
+      <w:proofErr w:type="spellStart"/>
+      <w:r>
+        <w:rPr>
+          <w:color w:val="000000"/>
+          <w:shd w:val="clear" w:color="auto" w:fill="F7FAFF"/>
+        </w:rPr>
+        <w:t>serialize</w:t>
+      </w:r>
+      <w:proofErr w:type="spellEnd"/>
+      <w:r>
+        <w:rPr>
+          <w:color w:val="000000"/>
+          <w:shd w:val="clear" w:color="auto" w:fill="F7FAFF"/>
+        </w:rPr>
+        <w:t>[(‘</w:t>
+      </w:r>
+      <w:proofErr w:type="spellStart"/>
+      <w:r>
+        <w:rPr>
+          <w:color w:val="000000"/>
+          <w:shd w:val="clear" w:color="auto" w:fill="F7FAFF"/>
+        </w:rPr>
+        <w:t>json</w:t>
+      </w:r>
+      <w:proofErr w:type="spellEnd"/>
+      <w:r>
+        <w:rPr>
+          <w:color w:val="000000"/>
+          <w:shd w:val="clear" w:color="auto" w:fill="F7FAFF"/>
+        </w:rPr>
+        <w:t>’)|(‘</w:t>
+      </w:r>
+      <w:proofErr w:type="spellStart"/>
+      <w:r>
+        <w:rPr>
+          <w:color w:val="000000"/>
+          <w:shd w:val="clear" w:color="auto" w:fill="F7FAFF"/>
+        </w:rPr>
+        <w:t>xml</w:t>
+      </w:r>
+      <w:proofErr w:type="spellEnd"/>
+      <w:r>
+        <w:rPr>
+          <w:color w:val="000000"/>
+          <w:shd w:val="clear" w:color="auto" w:fill="F7FAFF"/>
+        </w:rPr>
+        <w:t>’)]</w:t>
+      </w:r>
+      <w:r>
+        <w:rPr>
+          <w:color w:val="000000"/>
+          <w:shd w:val="clear" w:color="auto" w:fill="F7FAFF"/>
+        </w:rPr>
+        <w:t xml:space="preserve"> }}</w:t>
+      </w:r>
+    </w:p>
+    <w:p>
+      <w:pPr>
+        <w:pStyle w:val="PrformatHTML"/>
+        <w:shd w:val="clear" w:color="auto" w:fill="FFFFFF"/>
+        <w:rPr>
+          <w:color w:val="000000"/>
+          <w:shd w:val="clear" w:color="auto" w:fill="F7FAFF"/>
+          <w:lang w:val="en-US"/>
+        </w:rPr>
+      </w:pPr>
+      <w:proofErr w:type="gramStart"/>
+      <w:r>
+        <w:rPr>
+          <w:color w:val="000000"/>
+          <w:shd w:val="clear" w:color="auto" w:fill="F7FAFF"/>
+          <w:lang w:val="en-US"/>
+        </w:rPr>
+        <w:t>et</w:t>
+      </w:r>
+      <w:proofErr w:type="gramEnd"/>
+      <w:r>
+        <w:rPr>
+          <w:color w:val="000000"/>
+          <w:shd w:val="clear" w:color="auto" w:fill="F7FAFF"/>
+          <w:lang w:val="en-US"/>
+        </w:rPr>
+        <w:t xml:space="preserve"> meme </w:t>
+      </w:r>
+      <w:proofErr w:type="spellStart"/>
+      <w:r>
+        <w:rPr>
+          <w:color w:val="000000"/>
+          <w:shd w:val="clear" w:color="auto" w:fill="F7FAFF"/>
+          <w:lang w:val="en-US"/>
+        </w:rPr>
+        <w:t>d’utiliser</w:t>
+      </w:r>
+      <w:proofErr w:type="spellEnd"/>
+      <w:r>
+        <w:rPr>
+          <w:color w:val="000000"/>
+          <w:shd w:val="clear" w:color="auto" w:fill="F7FAFF"/>
+          <w:lang w:val="en-US"/>
+        </w:rPr>
+        <w:t xml:space="preserve"> le service</w:t>
+      </w:r>
+    </w:p>
+    <w:p>
+      <w:pPr>
+        <w:pStyle w:val="PrformatHTML"/>
+        <w:shd w:val="clear" w:color="auto" w:fill="F5F5F5"/>
+        <w:wordWrap w:val="0"/>
+        <w:spacing w:after="150" w:line="300" w:lineRule="atLeast"/>
+        <w:rPr>
+          <w:rFonts w:ascii="Consolas" w:hAnsi="Consolas"/>
+          <w:color w:val="333333"/>
+          <w:lang w:val="en-US"/>
+        </w:rPr>
+      </w:pPr>
+      <w:r>
+        <w:rPr>
+          <w:rStyle w:val="nv"/>
+          <w:rFonts w:ascii="Consolas" w:hAnsi="Consolas"/>
+          <w:color w:val="19177C"/>
+          <w:lang w:val="en-US"/>
+        </w:rPr>
+        <w:t>$</w:t>
+      </w:r>
+      <w:proofErr w:type="spellStart"/>
+      <w:r>
+        <w:rPr>
+          <w:rStyle w:val="nv"/>
+          <w:rFonts w:ascii="Consolas" w:hAnsi="Consolas"/>
+          <w:color w:val="19177C"/>
+          <w:lang w:val="en-US"/>
+        </w:rPr>
+        <w:t>serializer</w:t>
+      </w:r>
+      <w:proofErr w:type="spellEnd"/>
+      <w:r>
+        <w:rPr>
+          <w:rFonts w:ascii="Consolas" w:hAnsi="Consolas"/>
+          <w:color w:val="333333"/>
+          <w:lang w:val="en-US"/>
+        </w:rPr>
+        <w:t xml:space="preserve"> </w:t>
+      </w:r>
+      <w:r>
+        <w:rPr>
+          <w:rStyle w:val="o"/>
+          <w:rFonts w:ascii="Consolas" w:hAnsi="Consolas"/>
+          <w:color w:val="666666"/>
+          <w:lang w:val="en-US"/>
+        </w:rPr>
+        <w:t>=</w:t>
+      </w:r>
+      <w:r>
+        <w:rPr>
+          <w:rFonts w:ascii="Consolas" w:hAnsi="Consolas"/>
+          <w:color w:val="333333"/>
+          <w:lang w:val="en-US"/>
+        </w:rPr>
+        <w:t xml:space="preserve"> </w:t>
+      </w:r>
+      <w:r>
+        <w:rPr>
+          <w:rStyle w:val="nv"/>
+          <w:rFonts w:ascii="Consolas" w:hAnsi="Consolas"/>
+          <w:color w:val="19177C"/>
+          <w:lang w:val="en-US"/>
+        </w:rPr>
+        <w:t>$container</w:t>
+      </w:r>
+      <w:r>
+        <w:rPr>
+          <w:rStyle w:val="o"/>
+          <w:rFonts w:ascii="Consolas" w:hAnsi="Consolas"/>
+          <w:color w:val="666666"/>
+          <w:lang w:val="en-US"/>
+        </w:rPr>
+        <w:t>-&gt;</w:t>
+      </w:r>
+      <w:proofErr w:type="gramStart"/>
+      <w:r>
+        <w:rPr>
+          <w:rStyle w:val="na"/>
+          <w:rFonts w:ascii="Consolas" w:hAnsi="Consolas"/>
+          <w:color w:val="7D9029"/>
+          <w:lang w:val="en-US"/>
+        </w:rPr>
+        <w:t>get</w:t>
+      </w:r>
+      <w:r>
+        <w:rPr>
+          <w:rStyle w:val="p"/>
+          <w:rFonts w:ascii="Consolas" w:hAnsi="Consolas"/>
+          <w:color w:val="333333"/>
+          <w:lang w:val="en-US"/>
+        </w:rPr>
+        <w:t>(</w:t>
+      </w:r>
+      <w:proofErr w:type="gramEnd"/>
+      <w:r>
+        <w:rPr>
+          <w:rStyle w:val="s1"/>
+          <w:rFonts w:ascii="Consolas" w:hAnsi="Consolas"/>
+          <w:color w:val="BA2121"/>
+          <w:lang w:val="en-US"/>
+        </w:rPr>
+        <w:t>'</w:t>
+      </w:r>
+      <w:proofErr w:type="spellStart"/>
+      <w:r>
+        <w:rPr>
+          <w:rStyle w:val="s1"/>
+          <w:rFonts w:ascii="Consolas" w:hAnsi="Consolas"/>
+          <w:color w:val="BA2121"/>
+          <w:lang w:val="en-US"/>
+        </w:rPr>
+        <w:t>jms_serializer</w:t>
+      </w:r>
+      <w:proofErr w:type="spellEnd"/>
+      <w:r>
+        <w:rPr>
+          <w:rStyle w:val="s1"/>
+          <w:rFonts w:ascii="Consolas" w:hAnsi="Consolas"/>
+          <w:color w:val="BA2121"/>
+          <w:lang w:val="en-US"/>
+        </w:rPr>
+        <w:t>'</w:t>
+      </w:r>
+      <w:r>
+        <w:rPr>
+          <w:rStyle w:val="p"/>
+          <w:rFonts w:ascii="Consolas" w:hAnsi="Consolas"/>
+          <w:color w:val="333333"/>
+          <w:lang w:val="en-US"/>
+        </w:rPr>
+        <w:t>);</w:t>
+      </w:r>
+    </w:p>
+    <w:p>
+      <w:pPr>
+        <w:pStyle w:val="PrformatHTML"/>
+        <w:shd w:val="clear" w:color="auto" w:fill="F5F5F5"/>
+        <w:wordWrap w:val="0"/>
+        <w:spacing w:after="150" w:line="300" w:lineRule="atLeast"/>
+        <w:rPr>
+          <w:rFonts w:ascii="Consolas" w:hAnsi="Consolas"/>
+          <w:color w:val="333333"/>
+          <w:lang w:val="en-US"/>
+        </w:rPr>
+      </w:pPr>
+      <w:r>
+        <w:rPr>
+          <w:rStyle w:val="nv"/>
+          <w:rFonts w:ascii="Consolas" w:hAnsi="Consolas"/>
+          <w:color w:val="19177C"/>
+          <w:lang w:val="en-US"/>
+        </w:rPr>
+        <w:t>$</w:t>
+      </w:r>
+      <w:proofErr w:type="spellStart"/>
+      <w:r>
+        <w:rPr>
+          <w:rStyle w:val="nv"/>
+          <w:rFonts w:ascii="Consolas" w:hAnsi="Consolas"/>
+          <w:color w:val="19177C"/>
+          <w:lang w:val="en-US"/>
+        </w:rPr>
+        <w:t>serializer</w:t>
+      </w:r>
+      <w:proofErr w:type="spellEnd"/>
+      <w:r>
+        <w:rPr>
+          <w:rStyle w:val="o"/>
+          <w:rFonts w:ascii="Consolas" w:hAnsi="Consolas"/>
+          <w:color w:val="666666"/>
+          <w:lang w:val="en-US"/>
+        </w:rPr>
+        <w:t>-&gt;</w:t>
+      </w:r>
+      <w:proofErr w:type="gramStart"/>
+      <w:r>
+        <w:rPr>
+          <w:rStyle w:val="na"/>
+          <w:rFonts w:ascii="Consolas" w:hAnsi="Consolas"/>
+          <w:color w:val="7D9029"/>
+          <w:lang w:val="en-US"/>
+        </w:rPr>
+        <w:t>serialize</w:t>
+      </w:r>
+      <w:r>
+        <w:rPr>
+          <w:rStyle w:val="p"/>
+          <w:rFonts w:ascii="Consolas" w:hAnsi="Consolas"/>
+          <w:color w:val="333333"/>
+          <w:lang w:val="en-US"/>
+        </w:rPr>
+        <w:t>(</w:t>
+      </w:r>
+      <w:proofErr w:type="gramEnd"/>
+      <w:r>
+        <w:rPr>
+          <w:rStyle w:val="nv"/>
+          <w:rFonts w:ascii="Consolas" w:hAnsi="Consolas"/>
+          <w:color w:val="19177C"/>
+          <w:lang w:val="en-US"/>
+        </w:rPr>
+        <w:t>$data</w:t>
+      </w:r>
+      <w:r>
+        <w:rPr>
+          <w:rStyle w:val="p"/>
+          <w:rFonts w:ascii="Consolas" w:hAnsi="Consolas"/>
+          <w:color w:val="333333"/>
+          <w:lang w:val="en-US"/>
+        </w:rPr>
+        <w:t>,</w:t>
+      </w:r>
+      <w:r>
+        <w:rPr>
+          <w:rFonts w:ascii="Consolas" w:hAnsi="Consolas"/>
+          <w:color w:val="333333"/>
+          <w:lang w:val="en-US"/>
+        </w:rPr>
+        <w:t xml:space="preserve"> </w:t>
+      </w:r>
+      <w:r>
+        <w:rPr>
+          <w:rStyle w:val="nv"/>
+          <w:rFonts w:ascii="Consolas" w:hAnsi="Consolas"/>
+          <w:color w:val="19177C"/>
+          <w:lang w:val="en-US"/>
+        </w:rPr>
+        <w:t>$format</w:t>
+      </w:r>
+      <w:r>
+        <w:rPr>
+          <w:rStyle w:val="p"/>
+          <w:rFonts w:ascii="Consolas" w:hAnsi="Consolas"/>
+          <w:color w:val="333333"/>
+          <w:lang w:val="en-US"/>
+        </w:rPr>
+        <w:t>);</w:t>
+      </w:r>
+    </w:p>
+    <w:p>
+      <w:pPr>
+        <w:pStyle w:val="PrformatHTML"/>
+        <w:shd w:val="clear" w:color="auto" w:fill="F5F5F5"/>
+        <w:wordWrap w:val="0"/>
+        <w:spacing w:after="150" w:line="300" w:lineRule="atLeast"/>
+        <w:rPr>
+          <w:rStyle w:val="p"/>
+          <w:rFonts w:ascii="Consolas" w:hAnsi="Consolas"/>
+          <w:color w:val="333333"/>
+          <w:lang w:val="en-US"/>
+        </w:rPr>
+      </w:pPr>
+      <w:r>
+        <w:rPr>
+          <w:rStyle w:val="nv"/>
+          <w:rFonts w:ascii="Consolas" w:hAnsi="Consolas"/>
+          <w:color w:val="19177C"/>
+          <w:lang w:val="en-US"/>
+        </w:rPr>
+        <w:t>$data</w:t>
+      </w:r>
+      <w:r>
+        <w:rPr>
+          <w:rFonts w:ascii="Consolas" w:hAnsi="Consolas"/>
+          <w:color w:val="333333"/>
+          <w:lang w:val="en-US"/>
+        </w:rPr>
+        <w:t xml:space="preserve"> </w:t>
+      </w:r>
+      <w:r>
+        <w:rPr>
+          <w:rStyle w:val="o"/>
+          <w:rFonts w:ascii="Consolas" w:hAnsi="Consolas"/>
+          <w:color w:val="666666"/>
+          <w:lang w:val="en-US"/>
+        </w:rPr>
+        <w:t>=</w:t>
+      </w:r>
+      <w:r>
+        <w:rPr>
+          <w:rFonts w:ascii="Consolas" w:hAnsi="Consolas"/>
+          <w:color w:val="333333"/>
+          <w:lang w:val="en-US"/>
+        </w:rPr>
+        <w:t xml:space="preserve"> </w:t>
+      </w:r>
+      <w:r>
+        <w:rPr>
+          <w:rStyle w:val="nv"/>
+          <w:rFonts w:ascii="Consolas" w:hAnsi="Consolas"/>
+          <w:color w:val="19177C"/>
+          <w:lang w:val="en-US"/>
+        </w:rPr>
+        <w:t>$</w:t>
+      </w:r>
+      <w:proofErr w:type="spellStart"/>
+      <w:r>
+        <w:rPr>
+          <w:rStyle w:val="nv"/>
+          <w:rFonts w:ascii="Consolas" w:hAnsi="Consolas"/>
+          <w:color w:val="19177C"/>
+          <w:lang w:val="en-US"/>
+        </w:rPr>
+        <w:t>serializer</w:t>
+      </w:r>
+      <w:proofErr w:type="spellEnd"/>
+      <w:r>
+        <w:rPr>
+          <w:rStyle w:val="o"/>
+          <w:rFonts w:ascii="Consolas" w:hAnsi="Consolas"/>
+          <w:color w:val="666666"/>
+          <w:lang w:val="en-US"/>
+        </w:rPr>
+        <w:t>-&gt;</w:t>
+      </w:r>
+      <w:proofErr w:type="spellStart"/>
+      <w:proofErr w:type="gramStart"/>
+      <w:r>
+        <w:rPr>
+          <w:rStyle w:val="na"/>
+          <w:rFonts w:ascii="Consolas" w:hAnsi="Consolas"/>
+          <w:color w:val="7D9029"/>
+          <w:lang w:val="en-US"/>
+        </w:rPr>
+        <w:t>deserialize</w:t>
+      </w:r>
+      <w:proofErr w:type="spellEnd"/>
+      <w:r>
+        <w:rPr>
+          <w:rStyle w:val="p"/>
+          <w:rFonts w:ascii="Consolas" w:hAnsi="Consolas"/>
+          <w:color w:val="333333"/>
+          <w:lang w:val="en-US"/>
+        </w:rPr>
+        <w:t>(</w:t>
+      </w:r>
+      <w:proofErr w:type="gramEnd"/>
+      <w:r>
+        <w:rPr>
+          <w:rStyle w:val="nv"/>
+          <w:rFonts w:ascii="Consolas" w:hAnsi="Consolas"/>
+          <w:color w:val="19177C"/>
+          <w:lang w:val="en-US"/>
+        </w:rPr>
+        <w:t>$</w:t>
+      </w:r>
+      <w:proofErr w:type="spellStart"/>
+      <w:r>
+        <w:rPr>
+          <w:rStyle w:val="nv"/>
+          <w:rFonts w:ascii="Consolas" w:hAnsi="Consolas"/>
+          <w:color w:val="19177C"/>
+          <w:lang w:val="en-US"/>
+        </w:rPr>
+        <w:t>inputStr</w:t>
+      </w:r>
+      <w:proofErr w:type="spellEnd"/>
+      <w:r>
+        <w:rPr>
+          <w:rStyle w:val="p"/>
+          <w:rFonts w:ascii="Consolas" w:hAnsi="Consolas"/>
+          <w:color w:val="333333"/>
+          <w:lang w:val="en-US"/>
+        </w:rPr>
+        <w:t>,</w:t>
+      </w:r>
+      <w:r>
+        <w:rPr>
+          <w:rFonts w:ascii="Consolas" w:hAnsi="Consolas"/>
+          <w:color w:val="333333"/>
+          <w:lang w:val="en-US"/>
+        </w:rPr>
+        <w:t xml:space="preserve"> </w:t>
+      </w:r>
+      <w:r>
+        <w:rPr>
+          <w:rStyle w:val="nv"/>
+          <w:rFonts w:ascii="Consolas" w:hAnsi="Consolas"/>
+          <w:color w:val="19177C"/>
+          <w:lang w:val="en-US"/>
+        </w:rPr>
+        <w:t>$</w:t>
+      </w:r>
+      <w:proofErr w:type="spellStart"/>
+      <w:r>
+        <w:rPr>
+          <w:rStyle w:val="nv"/>
+          <w:rFonts w:ascii="Consolas" w:hAnsi="Consolas"/>
+          <w:color w:val="19177C"/>
+          <w:lang w:val="en-US"/>
+        </w:rPr>
+        <w:t>typeName</w:t>
+      </w:r>
+      <w:proofErr w:type="spellEnd"/>
+      <w:r>
+        <w:rPr>
+          <w:rStyle w:val="p"/>
+          <w:rFonts w:ascii="Consolas" w:hAnsi="Consolas"/>
+          <w:color w:val="333333"/>
+          <w:lang w:val="en-US"/>
+        </w:rPr>
+        <w:t>,</w:t>
+      </w:r>
+      <w:r>
+        <w:rPr>
+          <w:rFonts w:ascii="Consolas" w:hAnsi="Consolas"/>
+          <w:color w:val="333333"/>
+          <w:lang w:val="en-US"/>
+        </w:rPr>
+        <w:t xml:space="preserve"> </w:t>
+      </w:r>
+      <w:r>
+        <w:rPr>
+          <w:rStyle w:val="nv"/>
+          <w:rFonts w:ascii="Consolas" w:hAnsi="Consolas"/>
+          <w:color w:val="19177C"/>
+          <w:lang w:val="en-US"/>
+        </w:rPr>
+        <w:t>$format</w:t>
+      </w:r>
+      <w:r>
+        <w:rPr>
+          <w:rStyle w:val="p"/>
+          <w:rFonts w:ascii="Consolas" w:hAnsi="Consolas"/>
+          <w:color w:val="333333"/>
+          <w:lang w:val="en-US"/>
+        </w:rPr>
+        <w:t>);</w:t>
+      </w:r>
+    </w:p>
+    <w:p>
+      <w:pPr>
+        <w:pStyle w:val="PrformatHTML"/>
+        <w:shd w:val="clear" w:color="auto" w:fill="F5F5F5"/>
+        <w:wordWrap w:val="0"/>
+        <w:spacing w:after="150" w:line="300" w:lineRule="atLeast"/>
+        <w:rPr>
+          <w:rFonts w:ascii="Consolas" w:hAnsi="Consolas"/>
+          <w:color w:val="333333"/>
+          <w:lang w:val="en-US"/>
+        </w:rPr>
+      </w:pPr>
+    </w:p>
+    <w:p>
+      <w:pPr>
+        <w:pStyle w:val="PrformatHTML"/>
+        <w:shd w:val="clear" w:color="auto" w:fill="FFFFFF"/>
+        <w:rPr>
+          <w:color w:val="000000"/>
+        </w:rPr>
+      </w:pPr>
+      <w:r>
+        <w:rPr>
+          <w:color w:val="000000"/>
+        </w:rPr>
+        <w:t xml:space="preserve">Pour la </w:t>
+      </w:r>
+      <w:proofErr w:type="spellStart"/>
+      <w:r>
+        <w:rPr>
+          <w:color w:val="000000"/>
+        </w:rPr>
+        <w:t>configu</w:t>
+      </w:r>
+      <w:proofErr w:type="spellEnd"/>
+      <w:r>
+        <w:rPr>
+          <w:color w:val="000000"/>
+        </w:rPr>
+        <w:t xml:space="preserve"> : il est dispo sur la commit de </w:t>
+      </w:r>
       <w:bookmarkStart w:id="0" w:name="_GoBack"/>
+      <w:r>
+        <w:rPr>
+          <w:color w:val="000000"/>
+        </w:rPr>
+        <w:t>ajout FOSUSER &amp; JMSSERIALIZER</w:t>
+      </w:r>
       <w:bookmarkEnd w:id="0"/>
-      <w:r>
-        <w:t>php</w:t>
-      </w:r>
-    </w:p>
-    <w:p/>
+    </w:p>
+    <w:p>
+      <w:pPr>
+        <w:pStyle w:val="PrformatHTML"/>
+        <w:shd w:val="clear" w:color="auto" w:fill="FFFFFF"/>
+        <w:rPr>
+          <w:color w:val="000000"/>
+        </w:rPr>
+      </w:pPr>
+    </w:p>
     <w:p/>
     <w:p/>
     <w:sectPr>
@@ -2242,6 +4031,89 @@
       <w:u w:val="single"/>
     </w:rPr>
   </w:style>
+  <w:style w:type="paragraph" w:styleId="PrformatHTML">
+    <w:name w:val="HTML Preformatted"/>
+    <w:basedOn w:val="Normal"/>
+    <w:link w:val="PrformatHTMLCar"/>
+    <w:uiPriority w:val="99"/>
+    <w:unhideWhenUsed/>
+    <w:rsid w:val="007451DE"/>
+    <w:pPr>
+      <w:tabs>
+        <w:tab w:val="left" w:pos="916"/>
+        <w:tab w:val="left" w:pos="1832"/>
+        <w:tab w:val="left" w:pos="2748"/>
+        <w:tab w:val="left" w:pos="3664"/>
+        <w:tab w:val="left" w:pos="4580"/>
+        <w:tab w:val="left" w:pos="5496"/>
+        <w:tab w:val="left" w:pos="6412"/>
+        <w:tab w:val="left" w:pos="7328"/>
+        <w:tab w:val="left" w:pos="8244"/>
+        <w:tab w:val="left" w:pos="9160"/>
+        <w:tab w:val="left" w:pos="10076"/>
+        <w:tab w:val="left" w:pos="10992"/>
+        <w:tab w:val="left" w:pos="11908"/>
+        <w:tab w:val="left" w:pos="12824"/>
+        <w:tab w:val="left" w:pos="13740"/>
+        <w:tab w:val="left" w:pos="14656"/>
+      </w:tabs>
+      <w:spacing w:after="0" w:line="240" w:lineRule="auto"/>
+    </w:pPr>
+    <w:rPr>
+      <w:rFonts w:ascii="Courier New" w:eastAsia="Times New Roman" w:hAnsi="Courier New" w:cs="Courier New"/>
+      <w:sz w:val="20"/>
+      <w:szCs w:val="20"/>
+      <w:lang w:eastAsia="fr-FR"/>
+    </w:rPr>
+  </w:style>
+  <w:style w:type="character" w:customStyle="1" w:styleId="PrformatHTMLCar">
+    <w:name w:val="Préformaté HTML Car"/>
+    <w:basedOn w:val="Policepardfaut"/>
+    <w:link w:val="PrformatHTML"/>
+    <w:uiPriority w:val="99"/>
+    <w:rsid w:val="007451DE"/>
+    <w:rPr>
+      <w:rFonts w:ascii="Courier New" w:eastAsia="Times New Roman" w:hAnsi="Courier New" w:cs="Courier New"/>
+      <w:sz w:val="20"/>
+      <w:szCs w:val="20"/>
+      <w:lang w:eastAsia="fr-FR"/>
+    </w:rPr>
+  </w:style>
+  <w:style w:type="character" w:customStyle="1" w:styleId="pln">
+    <w:name w:val="pln"/>
+    <w:basedOn w:val="Policepardfaut"/>
+    <w:rsid w:val="007451DE"/>
+  </w:style>
+  <w:style w:type="character" w:customStyle="1" w:styleId="pun">
+    <w:name w:val="pun"/>
+    <w:basedOn w:val="Policepardfaut"/>
+    <w:rsid w:val="007451DE"/>
+  </w:style>
+  <w:style w:type="character" w:customStyle="1" w:styleId="nv">
+    <w:name w:val="nv"/>
+    <w:basedOn w:val="Policepardfaut"/>
+    <w:rsid w:val="00701467"/>
+  </w:style>
+  <w:style w:type="character" w:customStyle="1" w:styleId="o">
+    <w:name w:val="o"/>
+    <w:basedOn w:val="Policepardfaut"/>
+    <w:rsid w:val="00701467"/>
+  </w:style>
+  <w:style w:type="character" w:customStyle="1" w:styleId="na">
+    <w:name w:val="na"/>
+    <w:basedOn w:val="Policepardfaut"/>
+    <w:rsid w:val="00701467"/>
+  </w:style>
+  <w:style w:type="character" w:customStyle="1" w:styleId="p">
+    <w:name w:val="p"/>
+    <w:basedOn w:val="Policepardfaut"/>
+    <w:rsid w:val="00701467"/>
+  </w:style>
+  <w:style w:type="character" w:customStyle="1" w:styleId="s1">
+    <w:name w:val="s1"/>
+    <w:basedOn w:val="Policepardfaut"/>
+    <w:rsid w:val="00701467"/>
+  </w:style>
 </w:styles>
 </file>
 

</xml_diff>